<commit_message>
[labworks and project] will be continued...
</commit_message>
<xml_diff>
--- a/_0. DWH/Projects/Anastasiya_Khilko/docs/business_desc.docx
+++ b/_0. DWH/Projects/Anastasiya_Khilko/docs/business_desc.docx
@@ -1931,6 +1931,12 @@
         <w:rPr>
           <w:lang w:val="ru-RU"/>
         </w:rPr>
+        <w:t>2</w:t>
+      </w:r>
+      <w:r>
+        <w:rPr>
+          <w:lang w:val="ru-RU"/>
+        </w:rPr>
         <w:t xml:space="preserve"> –</w:t>
       </w:r>
       <w:r>
@@ -2062,13 +2068,7 @@
         <w:rPr>
           <w:lang w:val="ru-RU"/>
         </w:rPr>
-        <w:t xml:space="preserve">В данном бизнес-процессе играет ключевую роль, при этом в случае возникновения каких-либо проблем всегда можно </w:t>
-      </w:r>
-      <w:r>
-        <w:rPr>
-          <w:lang w:val="ru-RU"/>
-        </w:rPr>
-        <w:t>отказаться от услуг поставщика, поэтому нам и нужна детальная информация о поставщиках.</w:t>
+        <w:t>В данном бизнес-процессе играет ключевую роль, при этом в случае возникновения каких-либо проблем всегда можно отказаться от услуг поставщика, поэтому нам и нужна детальная информация о поставщиках.</w:t>
       </w:r>
     </w:p>
     <w:p>
@@ -2421,13 +2421,7 @@
         <w:rPr>
           <w:lang w:val="ru-RU"/>
         </w:rPr>
-        <w:t xml:space="preserve">. </w:t>
-      </w:r>
-      <w:r>
-        <w:rPr>
-          <w:lang w:val="ru-RU"/>
-        </w:rPr>
-        <w:t xml:space="preserve">Данные из этого измерения будут использоваться измерениями </w:t>
+        <w:t xml:space="preserve">. Данные из этого измерения будут использоваться измерениями </w:t>
       </w:r>
       <w:r>
         <w:t>Dim</w:t>
@@ -2439,10 +2433,7 @@
         <w:t>_</w:t>
       </w:r>
       <w:r>
-        <w:t>Customer</w:t>
-      </w:r>
-      <w:r>
-        <w:t>s</w:t>
+        <w:t>Customers</w:t>
       </w:r>
       <w:r>
         <w:rPr>
@@ -2460,10 +2451,7 @@
         <w:t>_</w:t>
       </w:r>
       <w:r>
-        <w:t>Employee</w:t>
-      </w:r>
-      <w:r>
-        <w:t>s</w:t>
+        <w:t>Employees</w:t>
       </w:r>
       <w:r>
         <w:rPr>
@@ -2481,10 +2469,7 @@
         <w:t>_</w:t>
       </w:r>
       <w:r>
-        <w:t>Store</w:t>
-      </w:r>
-      <w:r>
-        <w:t>s</w:t>
+        <w:t>Stores</w:t>
       </w:r>
       <w:r>
         <w:rPr>
@@ -2502,10 +2487,7 @@
         <w:t>_</w:t>
       </w:r>
       <w:r>
-        <w:t>Provider</w:t>
-      </w:r>
-      <w:r>
-        <w:t>s</w:t>
+        <w:t>Providers</w:t>
       </w:r>
       <w:r>
         <w:rPr>
@@ -2835,62 +2817,171 @@
         </w:rPr>
         <w:t xml:space="preserve">Данные о радиоуправляемых моделях, а именно категории, подкатегории, цены, магазины на территории РБ, способы оплаты и доставки  выложены на сайте </w:t>
       </w:r>
-      <w:hyperlink r:id="rId18" w:history="1">
-        <w:r>
-          <w:rPr>
-            <w:rStyle w:val="Hyperlink"/>
-            <w:lang w:val="ru-RU"/>
-          </w:rPr>
-          <w:t>https://mjx.by/</w:t>
-        </w:r>
-      </w:hyperlink>
-    </w:p>
-    <w:p>
-      <w:pPr>
-        <w:pStyle w:val="BodyText"/>
-        <w:rPr>
-          <w:lang w:val="ru-RU"/>
-        </w:rPr>
-      </w:pPr>
-      <w:r>
-        <w:rPr>
-          <w:lang w:val="ru-RU"/>
-        </w:rPr>
-        <w:t>Такая информация как покупатели</w:t>
-      </w:r>
-      <w:r>
-        <w:rPr>
-          <w:lang w:val="ru-RU"/>
-        </w:rPr>
-        <w:t xml:space="preserve">, </w:t>
-      </w:r>
-      <w:r>
-        <w:rPr>
-          <w:lang w:val="ru-RU"/>
-        </w:rPr>
-        <w:t>сотрудники</w:t>
-      </w:r>
-      <w:r>
-        <w:rPr>
-          <w:lang w:val="ru-RU"/>
-        </w:rPr>
-        <w:t xml:space="preserve"> будут генерировать</w:t>
-      </w:r>
-      <w:r>
-        <w:rPr>
-          <w:lang w:val="ru-RU"/>
-        </w:rPr>
-        <w:t xml:space="preserve">ся с помощью онлайн-инструмента </w:t>
-      </w:r>
-      <w:hyperlink r:id="rId19" w:history="1">
-        <w:r>
-          <w:rPr>
-            <w:rStyle w:val="Hyperlink"/>
-            <w:lang w:val="ru-RU"/>
-          </w:rPr>
-          <w:t>http://www.fakenamegenerator.com/advanced.php</w:t>
-        </w:r>
-      </w:hyperlink>
+      <w:r>
+        <w:fldChar w:fldCharType="begin"/>
+      </w:r>
+      <w:r>
+        <w:rPr>
+          <w:lang w:val="ru-RU"/>
+        </w:rPr>
+        <w:instrText xml:space="preserve"> </w:instrText>
+      </w:r>
+      <w:r>
+        <w:instrText>HYPERLINK</w:instrText>
+      </w:r>
+      <w:r>
+        <w:rPr>
+          <w:lang w:val="ru-RU"/>
+        </w:rPr>
+        <w:instrText xml:space="preserve"> "</w:instrText>
+      </w:r>
+      <w:r>
+        <w:instrText>https</w:instrText>
+      </w:r>
+      <w:r>
+        <w:rPr>
+          <w:lang w:val="ru-RU"/>
+        </w:rPr>
+        <w:instrText>://</w:instrText>
+      </w:r>
+      <w:r>
+        <w:instrText>mjx</w:instrText>
+      </w:r>
+      <w:r>
+        <w:rPr>
+          <w:lang w:val="ru-RU"/>
+        </w:rPr>
+        <w:instrText>.</w:instrText>
+      </w:r>
+      <w:r>
+        <w:instrText>by</w:instrText>
+      </w:r>
+      <w:r>
+        <w:rPr>
+          <w:lang w:val="ru-RU"/>
+        </w:rPr>
+        <w:instrText xml:space="preserve">/" </w:instrText>
+      </w:r>
+      <w:r>
+        <w:fldChar w:fldCharType="separate"/>
+      </w:r>
+      <w:r>
+        <w:rPr>
+          <w:rStyle w:val="Hyperlink"/>
+          <w:lang w:val="ru-RU"/>
+        </w:rPr>
+        <w:t>https://mjx.by/</w:t>
+      </w:r>
+      <w:r>
+        <w:rPr>
+          <w:rStyle w:val="Hyperlink"/>
+          <w:lang w:val="ru-RU"/>
+        </w:rPr>
+        <w:fldChar w:fldCharType="end"/>
+      </w:r>
+    </w:p>
+    <w:p>
+      <w:pPr>
+        <w:pStyle w:val="BodyText"/>
+        <w:rPr>
+          <w:lang w:val="ru-RU"/>
+        </w:rPr>
+      </w:pPr>
+      <w:r>
+        <w:rPr>
+          <w:lang w:val="ru-RU"/>
+        </w:rPr>
+        <w:t xml:space="preserve">Такая информация как покупатели, сотрудники будут генерироваться с помощью онлайн-инструмента </w:t>
+      </w:r>
+      <w:r>
+        <w:fldChar w:fldCharType="begin"/>
+      </w:r>
+      <w:r>
+        <w:rPr>
+          <w:lang w:val="ru-RU"/>
+        </w:rPr>
+        <w:instrText xml:space="preserve"> </w:instrText>
+      </w:r>
+      <w:r>
+        <w:instrText>HYPERLINK</w:instrText>
+      </w:r>
+      <w:r>
+        <w:rPr>
+          <w:lang w:val="ru-RU"/>
+        </w:rPr>
+        <w:instrText xml:space="preserve"> "</w:instrText>
+      </w:r>
+      <w:r>
+        <w:instrText>http</w:instrText>
+      </w:r>
+      <w:r>
+        <w:rPr>
+          <w:lang w:val="ru-RU"/>
+        </w:rPr>
+        <w:instrText>://</w:instrText>
+      </w:r>
+      <w:r>
+        <w:instrText>www</w:instrText>
+      </w:r>
+      <w:r>
+        <w:rPr>
+          <w:lang w:val="ru-RU"/>
+        </w:rPr>
+        <w:instrText>.</w:instrText>
+      </w:r>
+      <w:r>
+        <w:instrText>fakenamegenerator</w:instrText>
+      </w:r>
+      <w:r>
+        <w:rPr>
+          <w:lang w:val="ru-RU"/>
+        </w:rPr>
+        <w:instrText>.</w:instrText>
+      </w:r>
+      <w:r>
+        <w:instrText>com</w:instrText>
+      </w:r>
+      <w:r>
+        <w:rPr>
+          <w:lang w:val="ru-RU"/>
+        </w:rPr>
+        <w:instrText>/</w:instrText>
+      </w:r>
+      <w:r>
+        <w:instrText>advanced</w:instrText>
+      </w:r>
+      <w:r>
+        <w:rPr>
+          <w:lang w:val="ru-RU"/>
+        </w:rPr>
+        <w:instrText>.</w:instrText>
+      </w:r>
+      <w:r>
+        <w:instrText>php</w:instrText>
+      </w:r>
+      <w:r>
+        <w:rPr>
+          <w:lang w:val="ru-RU"/>
+        </w:rPr>
+        <w:instrText xml:space="preserve">" </w:instrText>
+      </w:r>
+      <w:r>
+        <w:fldChar w:fldCharType="separate"/>
+      </w:r>
+      <w:r>
+        <w:rPr>
+          <w:rStyle w:val="Hyperlink"/>
+          <w:lang w:val="ru-RU"/>
+        </w:rPr>
+        <w:t>http://www.fakenamegenerator.com/advanced.php</w:t>
+      </w:r>
+      <w:r>
+        <w:rPr>
+          <w:rStyle w:val="Hyperlink"/>
+          <w:lang w:val="ru-RU"/>
+        </w:rPr>
+        <w:fldChar w:fldCharType="end"/>
+      </w:r>
     </w:p>
     <w:p>
       <w:pPr>
@@ -2931,31 +3022,7 @@
         <w:rPr>
           <w:lang w:val="ru-RU"/>
         </w:rPr>
-        <w:t>Временные данные так же будут сгенерированы. Это</w:t>
-      </w:r>
-      <w:r>
-        <w:rPr>
-          <w:lang w:val="ru-RU"/>
-        </w:rPr>
-        <w:t xml:space="preserve"> </w:t>
-      </w:r>
-      <w:r>
-        <w:rPr>
-          <w:lang w:val="ru-RU"/>
-        </w:rPr>
-        <w:t xml:space="preserve"> ежедневные продажи в различных точках в период с 2013 (2013 год – год основания </w:t>
-      </w:r>
-      <w:r>
-        <w:rPr>
-          <w:lang w:val="ru-RU"/>
-        </w:rPr>
-        <w:t>проекта</w:t>
-      </w:r>
-      <w:r>
-        <w:rPr>
-          <w:lang w:val="ru-RU"/>
-        </w:rPr>
-        <w:t>).</w:t>
+        <w:t>Временные данные так же будут сгенерированы. Это  ежедневные продажи в различных точках в период с 2013 (2013 год – год основания проекта).</w:t>
       </w:r>
     </w:p>
     <w:p>
@@ -3199,7 +3266,16 @@
     <w:p>
       <w:pPr>
         <w:pStyle w:val="BodyText"/>
-      </w:pPr>
+        <w:rPr>
+          <w:lang w:val="ru-RU"/>
+        </w:rPr>
+      </w:pPr>
+      <w:r>
+        <w:rPr>
+          <w:lang w:val="ru-RU"/>
+        </w:rPr>
+        <w:t>Так как проект только развивается и данных в нем еще не очень много, то схема снежинка не сильно повлияет на производительность.</w:t>
+      </w:r>
       <w:r>
         <w:rPr>
           <w:noProof/>
@@ -3220,7 +3296,7 @@
                     <pic:cNvPicPr/>
                   </pic:nvPicPr>
                   <pic:blipFill>
-                    <a:blip r:embed="rId20"/>
+                    <a:blip r:embed="rId18"/>
                     <a:stretch>
                       <a:fillRect/>
                     </a:stretch>
@@ -3244,81 +3320,121 @@
     <w:p>
       <w:pPr>
         <w:pStyle w:val="BodyText"/>
-      </w:pPr>
-    </w:p>
-    <w:p>
-      <w:pPr>
-        <w:pStyle w:val="BodyText"/>
-      </w:pPr>
-    </w:p>
-    <w:p>
-      <w:pPr>
-        <w:pStyle w:val="BodyText"/>
-      </w:pPr>
-    </w:p>
-    <w:p>
-      <w:pPr>
-        <w:pStyle w:val="BodyText"/>
-      </w:pPr>
-    </w:p>
-    <w:p>
-      <w:pPr>
-        <w:pStyle w:val="BodyText"/>
-      </w:pPr>
-    </w:p>
-    <w:p>
-      <w:pPr>
-        <w:pStyle w:val="BodyText"/>
-      </w:pPr>
-    </w:p>
-    <w:p>
-      <w:pPr>
-        <w:pStyle w:val="BodyText"/>
-      </w:pPr>
-    </w:p>
-    <w:p>
-      <w:pPr>
-        <w:pStyle w:val="BodyText"/>
-      </w:pPr>
-    </w:p>
-    <w:p>
-      <w:pPr>
-        <w:pStyle w:val="BodyText"/>
-      </w:pPr>
-    </w:p>
-    <w:p>
-      <w:pPr>
-        <w:pStyle w:val="BodyText"/>
-      </w:pPr>
-    </w:p>
-    <w:p>
-      <w:pPr>
-        <w:pStyle w:val="BodyText"/>
-      </w:pPr>
-    </w:p>
-    <w:p>
-      <w:pPr>
-        <w:pStyle w:val="BodyText"/>
-      </w:pPr>
-    </w:p>
-    <w:p>
-      <w:pPr>
-        <w:pStyle w:val="BodyText"/>
-      </w:pPr>
-    </w:p>
-    <w:p>
-      <w:pPr>
-        <w:pStyle w:val="BodyText"/>
-      </w:pPr>
-    </w:p>
-    <w:p>
-      <w:pPr>
-        <w:pStyle w:val="BodyText"/>
-      </w:pPr>
-    </w:p>
-    <w:p>
-      <w:pPr>
-        <w:pStyle w:val="BodyText"/>
+        <w:rPr>
+          <w:lang w:val="ru-RU"/>
+        </w:rPr>
+      </w:pPr>
+    </w:p>
+    <w:p>
+      <w:pPr>
+        <w:pStyle w:val="BodyText"/>
+        <w:rPr>
+          <w:lang w:val="ru-RU"/>
+        </w:rPr>
+      </w:pPr>
+    </w:p>
+    <w:p>
+      <w:pPr>
+        <w:pStyle w:val="BodyText"/>
+        <w:rPr>
+          <w:lang w:val="ru-RU"/>
+        </w:rPr>
+      </w:pPr>
+    </w:p>
+    <w:p>
+      <w:pPr>
+        <w:pStyle w:val="BodyText"/>
+        <w:rPr>
+          <w:lang w:val="ru-RU"/>
+        </w:rPr>
+      </w:pPr>
+    </w:p>
+    <w:p>
+      <w:pPr>
+        <w:pStyle w:val="BodyText"/>
+        <w:rPr>
+          <w:lang w:val="ru-RU"/>
+        </w:rPr>
+      </w:pPr>
+    </w:p>
+    <w:p>
+      <w:pPr>
+        <w:pStyle w:val="BodyText"/>
+        <w:rPr>
+          <w:lang w:val="ru-RU"/>
+        </w:rPr>
+      </w:pPr>
+    </w:p>
+    <w:p>
+      <w:pPr>
+        <w:pStyle w:val="BodyText"/>
+        <w:rPr>
+          <w:lang w:val="ru-RU"/>
+        </w:rPr>
+      </w:pPr>
+    </w:p>
+    <w:p>
+      <w:pPr>
+        <w:pStyle w:val="BodyText"/>
+        <w:rPr>
+          <w:lang w:val="ru-RU"/>
+        </w:rPr>
+      </w:pPr>
+    </w:p>
+    <w:p>
+      <w:pPr>
+        <w:pStyle w:val="BodyText"/>
+        <w:rPr>
+          <w:lang w:val="ru-RU"/>
+        </w:rPr>
+      </w:pPr>
+    </w:p>
+    <w:p>
+      <w:pPr>
+        <w:pStyle w:val="BodyText"/>
+        <w:rPr>
+          <w:lang w:val="ru-RU"/>
+        </w:rPr>
+      </w:pPr>
+    </w:p>
+    <w:p>
+      <w:pPr>
+        <w:pStyle w:val="BodyText"/>
+        <w:rPr>
+          <w:lang w:val="ru-RU"/>
+        </w:rPr>
+      </w:pPr>
+    </w:p>
+    <w:p>
+      <w:pPr>
+        <w:pStyle w:val="BodyText"/>
+        <w:rPr>
+          <w:lang w:val="ru-RU"/>
+        </w:rPr>
+      </w:pPr>
+    </w:p>
+    <w:p>
+      <w:pPr>
+        <w:pStyle w:val="BodyText"/>
+        <w:rPr>
+          <w:lang w:val="ru-RU"/>
+        </w:rPr>
+      </w:pPr>
+    </w:p>
+    <w:p>
+      <w:pPr>
+        <w:pStyle w:val="BodyText"/>
+        <w:rPr>
+          <w:lang w:val="ru-RU"/>
+        </w:rPr>
+      </w:pPr>
+    </w:p>
+    <w:p>
+      <w:pPr>
+        <w:pStyle w:val="BodyText"/>
+        <w:rPr>
+          <w:lang w:val="ru-RU"/>
+        </w:rPr>
       </w:pPr>
     </w:p>
     <w:p>
@@ -3376,7 +3492,7 @@
                     <pic:cNvPicPr/>
                   </pic:nvPicPr>
                   <pic:blipFill>
-                    <a:blip r:embed="rId21" cstate="print">
+                    <a:blip r:embed="rId19" cstate="print">
                       <a:extLst>
                         <a:ext uri="{28A0092B-C50C-407E-A947-70E740481C1C}">
                           <a14:useLocalDpi xmlns:a14="http://schemas.microsoft.com/office/drawing/2010/main" val="0"/>
@@ -3464,7 +3580,7 @@
                     <pic:cNvPicPr/>
                   </pic:nvPicPr>
                   <pic:blipFill>
-                    <a:blip r:embed="rId22"/>
+                    <a:blip r:embed="rId20"/>
                     <a:stretch>
                       <a:fillRect/>
                     </a:stretch>
@@ -3545,6 +3661,18 @@
         </w:rPr>
         <w:t xml:space="preserve">содержит информацию о том, когда была совершена продажа, кому, где, что было продано и сколько было заплачено денег. </w:t>
       </w:r>
+      <w:r>
+        <w:t xml:space="preserve">Sales </w:t>
+      </w:r>
+      <w:r>
+        <w:rPr>
+          <w:lang w:val="ru-RU"/>
+        </w:rPr>
+        <w:t xml:space="preserve">является фактовой таблицей на уровне </w:t>
+      </w:r>
+      <w:r>
+        <w:t>ST.</w:t>
+      </w:r>
     </w:p>
     <w:p>
       <w:pPr>
@@ -3574,7 +3702,7 @@
                     <pic:cNvPicPr/>
                   </pic:nvPicPr>
                   <pic:blipFill>
-                    <a:blip r:embed="rId23"/>
+                    <a:blip r:embed="rId21"/>
                     <a:stretch>
                       <a:fillRect/>
                     </a:stretch>
@@ -3646,7 +3774,7 @@
                     <pic:cNvPicPr/>
                   </pic:nvPicPr>
                   <pic:blipFill>
-                    <a:blip r:embed="rId24"/>
+                    <a:blip r:embed="rId22"/>
                     <a:stretch>
                       <a:fillRect/>
                     </a:stretch>
@@ -3691,7 +3819,686 @@
           <w:lang w:val="ru-RU"/>
         </w:rPr>
         <w:lastRenderedPageBreak/>
-        <w:t xml:space="preserve">Как уже было сказано ранее, нас интересует возрастная категория покупателей. В модели </w:t>
+        <w:t xml:space="preserve">Измерение Customers так же является </w:t>
+      </w:r>
+      <w:r>
+        <w:t>SCD</w:t>
+      </w:r>
+      <w:r>
+        <w:rPr>
+          <w:lang w:val="ru-RU"/>
+        </w:rPr>
+        <w:t>2 и содержит в себе натуральный ключ, фио, адрес, контактную информацию.</w:t>
+      </w:r>
+    </w:p>
+    <w:p>
+      <w:pPr>
+        <w:pStyle w:val="BodyText"/>
+        <w:jc w:val="center"/>
+        <w:rPr>
+          <w:lang w:val="ru-RU"/>
+        </w:rPr>
+      </w:pPr>
+    </w:p>
+    <w:p>
+      <w:pPr>
+        <w:pStyle w:val="BodyText"/>
+        <w:jc w:val="center"/>
+        <w:rPr>
+          <w:lang w:val="ru-RU"/>
+        </w:rPr>
+      </w:pPr>
+      <w:r>
+        <w:rPr>
+          <w:noProof/>
+        </w:rPr>
+        <w:drawing>
+          <wp:inline distT="0" distB="0" distL="0" distR="0" wp14:anchorId="000C1184" wp14:editId="73E9E8DF">
+            <wp:extent cx="2004060" cy="2120125"/>
+            <wp:effectExtent l="0" t="0" r="0" b="0"/>
+            <wp:docPr id="9" name="Picture 9" descr="C:\Users\Anastasiya_Khilko\AppData\Local\Microsoft\Windows\INetCache\Content.Word\customers.jpg"/>
+            <wp:cNvGraphicFramePr>
+              <a:graphicFrameLocks xmlns:a="http://schemas.openxmlformats.org/drawingml/2006/main" noChangeAspect="1"/>
+            </wp:cNvGraphicFramePr>
+            <a:graphic xmlns:a="http://schemas.openxmlformats.org/drawingml/2006/main">
+              <a:graphicData uri="http://schemas.openxmlformats.org/drawingml/2006/picture">
+                <pic:pic xmlns:pic="http://schemas.openxmlformats.org/drawingml/2006/picture">
+                  <pic:nvPicPr>
+                    <pic:cNvPr id="0" name="Picture 1" descr="C:\Users\Anastasiya_Khilko\AppData\Local\Microsoft\Windows\INetCache\Content.Word\customers.jpg"/>
+                    <pic:cNvPicPr>
+                      <a:picLocks noChangeAspect="1" noChangeArrowheads="1"/>
+                    </pic:cNvPicPr>
+                  </pic:nvPicPr>
+                  <pic:blipFill>
+                    <a:blip r:embed="rId23">
+                      <a:extLst>
+                        <a:ext uri="{28A0092B-C50C-407E-A947-70E740481C1C}">
+                          <a14:useLocalDpi xmlns:a14="http://schemas.microsoft.com/office/drawing/2010/main" val="0"/>
+                        </a:ext>
+                      </a:extLst>
+                    </a:blip>
+                    <a:srcRect/>
+                    <a:stretch>
+                      <a:fillRect/>
+                    </a:stretch>
+                  </pic:blipFill>
+                  <pic:spPr bwMode="auto">
+                    <a:xfrm>
+                      <a:off x="0" y="0"/>
+                      <a:ext cx="2009920" cy="2126324"/>
+                    </a:xfrm>
+                    <a:prstGeom prst="rect">
+                      <a:avLst/>
+                    </a:prstGeom>
+                    <a:noFill/>
+                    <a:ln>
+                      <a:noFill/>
+                    </a:ln>
+                  </pic:spPr>
+                </pic:pic>
+              </a:graphicData>
+            </a:graphic>
+          </wp:inline>
+        </w:drawing>
+      </w:r>
+    </w:p>
+    <w:p>
+      <w:pPr>
+        <w:pStyle w:val="BodyText"/>
+        <w:jc w:val="center"/>
+        <w:rPr>
+          <w:lang w:val="ru-RU"/>
+        </w:rPr>
+      </w:pPr>
+    </w:p>
+    <w:p>
+      <w:pPr>
+        <w:pStyle w:val="BodyText"/>
+        <w:jc w:val="center"/>
+        <w:rPr>
+          <w:lang w:val="ru-RU"/>
+        </w:rPr>
+      </w:pPr>
+    </w:p>
+    <w:p>
+      <w:pPr>
+        <w:pStyle w:val="BodyText"/>
+        <w:jc w:val="center"/>
+        <w:rPr>
+          <w:lang w:val="ru-RU"/>
+        </w:rPr>
+      </w:pPr>
+    </w:p>
+    <w:p>
+      <w:pPr>
+        <w:pStyle w:val="BodyText"/>
+        <w:jc w:val="center"/>
+        <w:rPr>
+          <w:lang w:val="ru-RU"/>
+        </w:rPr>
+      </w:pPr>
+    </w:p>
+    <w:p>
+      <w:pPr>
+        <w:pStyle w:val="BodyText"/>
+        <w:jc w:val="center"/>
+        <w:rPr>
+          <w:lang w:val="ru-RU"/>
+        </w:rPr>
+      </w:pPr>
+    </w:p>
+    <w:p>
+      <w:pPr>
+        <w:pStyle w:val="BodyText"/>
+        <w:jc w:val="center"/>
+        <w:rPr>
+          <w:lang w:val="ru-RU"/>
+        </w:rPr>
+      </w:pPr>
+    </w:p>
+    <w:p>
+      <w:pPr>
+        <w:pStyle w:val="BodyText"/>
+        <w:jc w:val="center"/>
+        <w:rPr>
+          <w:lang w:val="ru-RU"/>
+        </w:rPr>
+      </w:pPr>
+    </w:p>
+    <w:p>
+      <w:pPr>
+        <w:pStyle w:val="BodyText"/>
+        <w:jc w:val="center"/>
+        <w:rPr>
+          <w:lang w:val="ru-RU"/>
+        </w:rPr>
+      </w:pPr>
+    </w:p>
+    <w:p>
+      <w:pPr>
+        <w:pStyle w:val="BodyText"/>
+        <w:jc w:val="center"/>
+        <w:rPr>
+          <w:lang w:val="ru-RU"/>
+        </w:rPr>
+      </w:pPr>
+    </w:p>
+    <w:p>
+      <w:pPr>
+        <w:pStyle w:val="BodyText"/>
+        <w:jc w:val="center"/>
+        <w:rPr>
+          <w:lang w:val="ru-RU"/>
+        </w:rPr>
+      </w:pPr>
+    </w:p>
+    <w:p>
+      <w:pPr>
+        <w:pStyle w:val="BodyText"/>
+        <w:jc w:val="center"/>
+        <w:rPr>
+          <w:lang w:val="ru-RU"/>
+        </w:rPr>
+      </w:pPr>
+    </w:p>
+    <w:p>
+      <w:pPr>
+        <w:pStyle w:val="BodyText"/>
+        <w:jc w:val="center"/>
+        <w:rPr>
+          <w:lang w:val="ru-RU"/>
+        </w:rPr>
+      </w:pPr>
+    </w:p>
+    <w:p>
+      <w:pPr>
+        <w:pStyle w:val="BodyText"/>
+        <w:jc w:val="center"/>
+        <w:rPr>
+          <w:lang w:val="ru-RU"/>
+        </w:rPr>
+      </w:pPr>
+    </w:p>
+    <w:p>
+      <w:pPr>
+        <w:pStyle w:val="BodyText"/>
+        <w:jc w:val="center"/>
+        <w:rPr>
+          <w:lang w:val="ru-RU"/>
+        </w:rPr>
+      </w:pPr>
+    </w:p>
+    <w:p>
+      <w:pPr>
+        <w:pStyle w:val="BodyText"/>
+        <w:jc w:val="center"/>
+        <w:rPr>
+          <w:lang w:val="ru-RU"/>
+        </w:rPr>
+      </w:pPr>
+    </w:p>
+    <w:p>
+      <w:pPr>
+        <w:pStyle w:val="BodyText"/>
+        <w:jc w:val="center"/>
+        <w:rPr>
+          <w:lang w:val="ru-RU"/>
+        </w:rPr>
+      </w:pPr>
+    </w:p>
+    <w:p>
+      <w:pPr>
+        <w:pStyle w:val="BodyText"/>
+        <w:jc w:val="center"/>
+        <w:rPr>
+          <w:lang w:val="ru-RU"/>
+        </w:rPr>
+      </w:pPr>
+    </w:p>
+    <w:p>
+      <w:pPr>
+        <w:pStyle w:val="BodyText"/>
+        <w:jc w:val="center"/>
+        <w:rPr>
+          <w:lang w:val="ru-RU"/>
+        </w:rPr>
+      </w:pPr>
+    </w:p>
+    <w:p>
+      <w:pPr>
+        <w:pStyle w:val="BodyText"/>
+        <w:jc w:val="center"/>
+        <w:rPr>
+          <w:lang w:val="ru-RU"/>
+        </w:rPr>
+      </w:pPr>
+    </w:p>
+    <w:p>
+      <w:pPr>
+        <w:pStyle w:val="BodyText"/>
+        <w:jc w:val="center"/>
+        <w:rPr>
+          <w:lang w:val="ru-RU"/>
+        </w:rPr>
+      </w:pPr>
+    </w:p>
+    <w:p>
+      <w:pPr>
+        <w:pStyle w:val="BodyText"/>
+        <w:jc w:val="center"/>
+        <w:rPr>
+          <w:lang w:val="ru-RU"/>
+        </w:rPr>
+      </w:pPr>
+    </w:p>
+    <w:p>
+      <w:pPr>
+        <w:pStyle w:val="BodyText"/>
+        <w:jc w:val="center"/>
+        <w:rPr>
+          <w:lang w:val="ru-RU"/>
+        </w:rPr>
+      </w:pPr>
+    </w:p>
+    <w:p>
+      <w:pPr>
+        <w:pStyle w:val="BodyText"/>
+        <w:jc w:val="center"/>
+        <w:rPr>
+          <w:lang w:val="ru-RU"/>
+        </w:rPr>
+      </w:pPr>
+    </w:p>
+    <w:p>
+      <w:pPr>
+        <w:pStyle w:val="BodyText"/>
+        <w:jc w:val="center"/>
+        <w:rPr>
+          <w:lang w:val="ru-RU"/>
+        </w:rPr>
+      </w:pPr>
+    </w:p>
+    <w:p>
+      <w:pPr>
+        <w:pStyle w:val="BodyText"/>
+        <w:jc w:val="center"/>
+        <w:rPr>
+          <w:lang w:val="ru-RU"/>
+        </w:rPr>
+      </w:pPr>
+    </w:p>
+    <w:p>
+      <w:pPr>
+        <w:pStyle w:val="BodyText"/>
+        <w:rPr>
+          <w:lang w:val="ru-RU"/>
+        </w:rPr>
+      </w:pPr>
+    </w:p>
+    <w:p>
+      <w:pPr>
+        <w:pStyle w:val="Heading1"/>
+        <w:keepNext w:val="0"/>
+        <w:pageBreakBefore/>
+      </w:pPr>
+      <w:bookmarkStart w:id="21" w:name="_Toc498552550"/>
+      <w:r>
+        <w:lastRenderedPageBreak/>
+        <w:t>Data</w:t>
+      </w:r>
+      <w:r>
+        <w:rPr>
+          <w:lang w:val="ru-RU"/>
+        </w:rPr>
+        <w:t xml:space="preserve"> </w:t>
+      </w:r>
+      <w:r>
+        <w:t>Flow</w:t>
+      </w:r>
+      <w:bookmarkEnd w:id="21"/>
+    </w:p>
+    <w:p>
+      <w:pPr>
+        <w:pStyle w:val="BodyText"/>
+        <w:jc w:val="center"/>
+      </w:pPr>
+      <w:r>
+        <w:rPr>
+          <w:noProof/>
+        </w:rPr>
+        <w:drawing>
+          <wp:inline distT="0" distB="0" distL="0" distR="0" wp14:anchorId="7F7FED14" wp14:editId="03C90A83">
+            <wp:extent cx="3810000" cy="2250494"/>
+            <wp:effectExtent l="0" t="0" r="0" b="0"/>
+            <wp:docPr id="4" name="Рисунок 4"/>
+            <wp:cNvGraphicFramePr>
+              <a:graphicFrameLocks xmlns:a="http://schemas.openxmlformats.org/drawingml/2006/main" noChangeAspect="1"/>
+            </wp:cNvGraphicFramePr>
+            <a:graphic xmlns:a="http://schemas.openxmlformats.org/drawingml/2006/main">
+              <a:graphicData uri="http://schemas.openxmlformats.org/drawingml/2006/picture">
+                <pic:pic xmlns:pic="http://schemas.openxmlformats.org/drawingml/2006/picture">
+                  <pic:nvPicPr>
+                    <pic:cNvPr id="4" name="data_flow.JPG"/>
+                    <pic:cNvPicPr/>
+                  </pic:nvPicPr>
+                  <pic:blipFill>
+                    <a:blip r:embed="rId24" cstate="print">
+                      <a:extLst>
+                        <a:ext uri="{28A0092B-C50C-407E-A947-70E740481C1C}">
+                          <a14:useLocalDpi xmlns:a14="http://schemas.microsoft.com/office/drawing/2010/main" val="0"/>
+                        </a:ext>
+                      </a:extLst>
+                    </a:blip>
+                    <a:stretch>
+                      <a:fillRect/>
+                    </a:stretch>
+                  </pic:blipFill>
+                  <pic:spPr>
+                    <a:xfrm>
+                      <a:off x="0" y="0"/>
+                      <a:ext cx="3830059" cy="2262342"/>
+                    </a:xfrm>
+                    <a:prstGeom prst="rect">
+                      <a:avLst/>
+                    </a:prstGeom>
+                  </pic:spPr>
+                </pic:pic>
+              </a:graphicData>
+            </a:graphic>
+          </wp:inline>
+        </w:drawing>
+      </w:r>
+    </w:p>
+    <w:p>
+      <w:pPr>
+        <w:pStyle w:val="Heading2"/>
+        <w:numPr>
+          <w:ilvl w:val="1"/>
+          <w:numId w:val="49"/>
+        </w:numPr>
+      </w:pPr>
+      <w:bookmarkStart w:id="22" w:name="_Toc500068505"/>
+      <w:r>
+        <w:t>SA_SRC</w:t>
+      </w:r>
+      <w:bookmarkEnd w:id="22"/>
+    </w:p>
+    <w:p>
+      <w:pPr>
+        <w:pStyle w:val="BodyText"/>
+        <w:rPr>
+          <w:lang w:val="ru-RU"/>
+        </w:rPr>
+      </w:pPr>
+      <w:r>
+        <w:rPr>
+          <w:lang w:val="ru-RU"/>
+        </w:rPr>
+        <w:t>На этом этапе все источники сохраняются в виде внешних таблиц (</w:t>
+      </w:r>
+      <w:r>
+        <w:rPr>
+          <w:lang w:val="ru-RU"/>
+        </w:rPr>
+        <w:t>таблиц</w:t>
+      </w:r>
+      <w:r>
+        <w:rPr>
+          <w:lang w:val="ru-RU"/>
+        </w:rPr>
+        <w:t>ы</w:t>
+      </w:r>
+      <w:r>
+        <w:rPr>
+          <w:lang w:val="ru-RU"/>
+        </w:rPr>
+        <w:t>, доступн</w:t>
+      </w:r>
+      <w:r>
+        <w:rPr>
+          <w:lang w:val="ru-RU"/>
+        </w:rPr>
+        <w:t xml:space="preserve">ыу </w:t>
+      </w:r>
+      <w:r>
+        <w:rPr>
+          <w:lang w:val="ru-RU"/>
+        </w:rPr>
+        <w:t>только для чтения, метаданные котор</w:t>
+      </w:r>
+      <w:r>
+        <w:rPr>
+          <w:lang w:val="ru-RU"/>
+        </w:rPr>
+        <w:t>ых</w:t>
+      </w:r>
+      <w:r>
+        <w:rPr>
+          <w:lang w:val="ru-RU"/>
+        </w:rPr>
+        <w:t xml:space="preserve"> хранятся в базе данных, а данные – вне базы данных</w:t>
+      </w:r>
+      <w:r>
+        <w:rPr>
+          <w:lang w:val="ru-RU"/>
+        </w:rPr>
+        <w:t>) добавляются в базу данных.</w:t>
+      </w:r>
+    </w:p>
+    <w:p>
+      <w:pPr>
+        <w:pStyle w:val="Heading2"/>
+        <w:numPr>
+          <w:ilvl w:val="1"/>
+          <w:numId w:val="49"/>
+        </w:numPr>
+      </w:pPr>
+      <w:bookmarkStart w:id="23" w:name="_Toc500068506"/>
+      <w:r>
+        <w:t>Staging layer</w:t>
+      </w:r>
+      <w:bookmarkEnd w:id="23"/>
+    </w:p>
+    <w:p>
+      <w:pPr>
+        <w:pStyle w:val="Heading3"/>
+        <w:ind w:left="720"/>
+      </w:pPr>
+      <w:bookmarkStart w:id="24" w:name="_Toc500068507"/>
+      <w:r>
+        <w:t>BL_WRK</w:t>
+      </w:r>
+      <w:bookmarkEnd w:id="24"/>
+    </w:p>
+    <w:p>
+      <w:pPr>
+        <w:pStyle w:val="BodyText"/>
+        <w:rPr>
+          <w:lang w:val="ru-RU"/>
+        </w:rPr>
+      </w:pPr>
+      <w:r>
+        <w:rPr>
+          <w:lang w:val="ru-RU"/>
+        </w:rPr>
+        <w:t>На этом этапе все данные из внешних таблиц загружаются в таблицы бд: это делается для увеличения производительности, так как считывание из бд быстрее, чем считывание с диска.</w:t>
+      </w:r>
+    </w:p>
+    <w:p>
+      <w:pPr>
+        <w:pStyle w:val="BodyText"/>
+        <w:rPr>
+          <w:lang w:val="ru-RU"/>
+        </w:rPr>
+      </w:pPr>
+      <w:r>
+        <w:rPr>
+          <w:lang w:val="ru-RU"/>
+        </w:rPr>
+        <w:t xml:space="preserve">Таким образом, структуры таблиц </w:t>
+      </w:r>
+      <w:proofErr w:type="spellStart"/>
+      <w:r>
+        <w:t>sa</w:t>
+      </w:r>
+      <w:proofErr w:type="spellEnd"/>
+      <w:r>
+        <w:rPr>
+          <w:lang w:val="ru-RU"/>
+        </w:rPr>
+        <w:t>_</w:t>
+      </w:r>
+      <w:proofErr w:type="spellStart"/>
+      <w:r>
+        <w:t>src</w:t>
+      </w:r>
+      <w:proofErr w:type="spellEnd"/>
+      <w:r>
+        <w:rPr>
+          <w:lang w:val="ru-RU"/>
+        </w:rPr>
+        <w:t xml:space="preserve"> </w:t>
+      </w:r>
+      <w:r>
+        <w:rPr>
+          <w:lang w:val="ru-RU"/>
+        </w:rPr>
+        <w:t xml:space="preserve">и </w:t>
+      </w:r>
+      <w:proofErr w:type="spellStart"/>
+      <w:r>
+        <w:t>bl</w:t>
+      </w:r>
+      <w:proofErr w:type="spellEnd"/>
+      <w:r>
+        <w:rPr>
+          <w:lang w:val="ru-RU"/>
+        </w:rPr>
+        <w:t>_</w:t>
+      </w:r>
+      <w:proofErr w:type="spellStart"/>
+      <w:r>
+        <w:t>wrk</w:t>
+      </w:r>
+      <w:proofErr w:type="spellEnd"/>
+      <w:r>
+        <w:rPr>
+          <w:lang w:val="ru-RU"/>
+        </w:rPr>
+        <w:t xml:space="preserve"> </w:t>
+      </w:r>
+      <w:r>
+        <w:rPr>
+          <w:lang w:val="ru-RU"/>
+        </w:rPr>
+        <w:t>совпадают.</w:t>
+      </w:r>
+    </w:p>
+    <w:p>
+      <w:pPr>
+        <w:pStyle w:val="Heading3"/>
+        <w:ind w:left="720"/>
+      </w:pPr>
+      <w:bookmarkStart w:id="25" w:name="_Toc500068508"/>
+      <w:r>
+        <w:t>BL</w:t>
+      </w:r>
+      <w:r>
+        <w:t>_CL</w:t>
+      </w:r>
+      <w:bookmarkEnd w:id="25"/>
+    </w:p>
+    <w:p>
+      <w:pPr>
+        <w:pStyle w:val="BodyText"/>
+        <w:rPr>
+          <w:lang w:val="ru-RU"/>
+        </w:rPr>
+      </w:pPr>
+      <w:r>
+        <w:rPr>
+          <w:lang w:val="ru-RU"/>
+        </w:rPr>
+        <w:t>На этом этапе все данные очищаются,фильтруются. Именно на этом этапе осуществляется маппинг данных из разных таблиц.</w:t>
+      </w:r>
+    </w:p>
+    <w:p>
+      <w:pPr>
+        <w:pStyle w:val="BodyText"/>
+        <w:rPr>
+          <w:lang w:val="ru-RU"/>
+        </w:rPr>
+      </w:pPr>
+      <w:r>
+        <w:rPr>
+          <w:lang w:val="ru-RU"/>
+        </w:rPr>
+        <w:t xml:space="preserve">Структура </w:t>
+      </w:r>
+      <w:proofErr w:type="spellStart"/>
+      <w:r>
+        <w:t>bl</w:t>
+      </w:r>
+      <w:proofErr w:type="spellEnd"/>
+      <w:r>
+        <w:rPr>
+          <w:lang w:val="ru-RU"/>
+        </w:rPr>
+        <w:t>_</w:t>
+      </w:r>
+      <w:r>
+        <w:t>cl</w:t>
+      </w:r>
+      <w:r>
+        <w:rPr>
+          <w:lang w:val="ru-RU"/>
+        </w:rPr>
+        <w:t xml:space="preserve"> </w:t>
+      </w:r>
+      <w:r>
+        <w:rPr>
+          <w:lang w:val="ru-RU"/>
+        </w:rPr>
+        <w:t xml:space="preserve">таблиц такая же как у </w:t>
+      </w:r>
+      <w:proofErr w:type="spellStart"/>
+      <w:r>
+        <w:t>bl</w:t>
+      </w:r>
+      <w:proofErr w:type="spellEnd"/>
+      <w:r>
+        <w:rPr>
+          <w:lang w:val="ru-RU"/>
+        </w:rPr>
+        <w:t>_3</w:t>
+      </w:r>
+      <w:r>
+        <w:t>NF</w:t>
+      </w:r>
+      <w:r>
+        <w:rPr>
+          <w:lang w:val="ru-RU"/>
+        </w:rPr>
+        <w:t>.</w:t>
+      </w:r>
+    </w:p>
+    <w:p>
+      <w:pPr>
+        <w:pStyle w:val="Heading3"/>
+        <w:ind w:left="720"/>
+        <w:rPr>
+          <w:lang w:val="ru-RU"/>
+        </w:rPr>
+      </w:pPr>
+      <w:bookmarkStart w:id="26" w:name="_Toc500068509"/>
+      <w:r>
+        <w:t>BL</w:t>
+      </w:r>
+      <w:r>
+        <w:rPr>
+          <w:lang w:val="ru-RU"/>
+        </w:rPr>
+        <w:t>_</w:t>
       </w:r>
       <w:r>
         <w:rPr>
@@ -3702,6 +4509,99 @@
       <w:r>
         <w:t>NF</w:t>
       </w:r>
+      <w:bookmarkEnd w:id="26"/>
+    </w:p>
+    <w:p>
+      <w:pPr>
+        <w:pStyle w:val="BodyText"/>
+        <w:rPr>
+          <w:lang w:val="ru-RU"/>
+        </w:rPr>
+      </w:pPr>
+      <w:r>
+        <w:rPr>
+          <w:lang w:val="ru-RU"/>
+        </w:rPr>
+        <w:t xml:space="preserve">На этом этапе уже полностью очищенные и подготовленные данные раскидываются по таблицам в третьей нормальной форме для их дальнейшей загрузки в </w:t>
+      </w:r>
+      <w:r>
+        <w:t>DWH</w:t>
+      </w:r>
+      <w:r>
+        <w:rPr>
+          <w:lang w:val="ru-RU"/>
+        </w:rPr>
+        <w:t xml:space="preserve">. </w:t>
+      </w:r>
+      <w:r>
+        <w:rPr>
+          <w:lang w:val="ru-RU"/>
+        </w:rPr>
+        <w:t>Здесь уже появляются все необходимые ограничение (</w:t>
+      </w:r>
+      <w:r>
+        <w:t>PK</w:t>
+      </w:r>
+      <w:r>
+        <w:rPr>
+          <w:lang w:val="ru-RU"/>
+        </w:rPr>
+        <w:t xml:space="preserve">, </w:t>
+      </w:r>
+      <w:r>
+        <w:t>FK</w:t>
+      </w:r>
+      <w:r>
+        <w:rPr>
+          <w:lang w:val="ru-RU"/>
+        </w:rPr>
+        <w:t>) для поддержания ссылочной целостности.</w:t>
+      </w:r>
+    </w:p>
+    <w:p>
+      <w:pPr>
+        <w:pStyle w:val="Heading2"/>
+        <w:numPr>
+          <w:ilvl w:val="1"/>
+          <w:numId w:val="49"/>
+        </w:numPr>
+      </w:pPr>
+      <w:bookmarkStart w:id="27" w:name="_Toc500068510"/>
+      <w:r>
+        <w:rPr>
+          <w:caps w:val="0"/>
+        </w:rPr>
+        <w:t>Aggregation layer</w:t>
+      </w:r>
+      <w:bookmarkEnd w:id="27"/>
+    </w:p>
+    <w:p>
+      <w:pPr>
+        <w:pStyle w:val="Heading3"/>
+        <w:ind w:left="720"/>
+      </w:pPr>
+      <w:bookmarkStart w:id="28" w:name="_Toc500068511"/>
+      <w:r>
+        <w:t>BL_CL_DM</w:t>
+      </w:r>
+      <w:bookmarkEnd w:id="28"/>
+    </w:p>
+    <w:p>
+      <w:pPr>
+        <w:pStyle w:val="BodyText"/>
+        <w:rPr>
+          <w:lang w:val="ru-RU"/>
+        </w:rPr>
+      </w:pPr>
+      <w:r>
+        <w:rPr>
+          <w:lang w:val="ru-RU"/>
+        </w:rPr>
+        <w:t xml:space="preserve">На этом этапе происходят все необходимые джоины, маппинг всех </w:t>
+      </w:r>
+      <w:r>
+        <w:t>FK</w:t>
+      </w:r>
       <w:r>
         <w:rPr>
           <w:lang w:val="ru-RU"/>
@@ -3712,41 +4612,85 @@
         <w:rPr>
           <w:lang w:val="ru-RU"/>
         </w:rPr>
-        <w:t>это от</w:t>
-      </w:r>
-      <w:r>
-        <w:rPr>
-          <w:lang w:val="ru-RU"/>
-        </w:rPr>
-        <w:t xml:space="preserve">дельная таблица. Связь один ко многим – один покупатель принадлежит одной возрастной группе, но возрастной группе принадлежат многие покупатели. </w:t>
-      </w:r>
-    </w:p>
-    <w:p>
-      <w:pPr>
-        <w:pStyle w:val="BodyText"/>
-        <w:jc w:val="center"/>
-        <w:rPr>
-          <w:lang w:val="ru-RU"/>
-        </w:rPr>
-      </w:pPr>
-    </w:p>
-    <w:p>
-      <w:pPr>
-        <w:pStyle w:val="BodyText"/>
-        <w:jc w:val="center"/>
-        <w:rPr>
-          <w:lang w:val="ru-RU"/>
-        </w:rPr>
+        <w:t xml:space="preserve">на значения из </w:t>
+      </w:r>
+      <w:r>
+        <w:t>DWH</w:t>
+      </w:r>
+    </w:p>
+    <w:p>
+      <w:pPr>
+        <w:pStyle w:val="Heading3"/>
+        <w:ind w:left="720"/>
+      </w:pPr>
+      <w:bookmarkStart w:id="29" w:name="_Toc500068512"/>
+      <w:r>
+        <w:t>BL</w:t>
+      </w:r>
+      <w:r>
+        <w:t>_DM</w:t>
+      </w:r>
+      <w:bookmarkEnd w:id="29"/>
+    </w:p>
+    <w:p>
+      <w:pPr>
+        <w:pStyle w:val="BodyText"/>
+        <w:rPr>
+          <w:rFonts w:ascii="Arial Black" w:hAnsi="Arial Black"/>
+          <w:sz w:val="28"/>
+        </w:rPr>
+      </w:pPr>
+      <w:r>
+        <w:rPr>
+          <w:lang w:val="ru-RU"/>
+        </w:rPr>
+        <w:t>Непосредственно наше хранилище данных.</w:t>
+      </w:r>
+    </w:p>
+    <w:p>
+      <w:pPr>
+        <w:pStyle w:val="BodyText"/>
+      </w:pPr>
+    </w:p>
+    <w:p>
+      <w:pPr>
+        <w:pStyle w:val="BodyText"/>
+      </w:pPr>
+    </w:p>
+    <w:p>
+      <w:pPr>
+        <w:pStyle w:val="BodyText"/>
+      </w:pPr>
+    </w:p>
+    <w:p>
+      <w:pPr>
+        <w:pStyle w:val="Heading1"/>
+        <w:keepNext w:val="0"/>
+        <w:pageBreakBefore/>
+      </w:pPr>
+      <w:r>
+        <w:lastRenderedPageBreak/>
+        <w:t>SOURCE DESCRIPTION</w:t>
+      </w:r>
+    </w:p>
+    <w:p>
+      <w:pPr>
+        <w:pStyle w:val="BodyText"/>
+      </w:pPr>
+    </w:p>
+    <w:p>
+      <w:pPr>
+        <w:pStyle w:val="BodyText"/>
       </w:pPr>
       <w:r>
         <w:rPr>
           <w:noProof/>
         </w:rPr>
         <w:drawing>
-          <wp:inline distT="0" distB="0" distL="0" distR="0" wp14:anchorId="07E4D6E8" wp14:editId="4802D978">
-            <wp:extent cx="2190750" cy="3286125"/>
-            <wp:effectExtent l="0" t="0" r="0" b="9525"/>
-            <wp:docPr id="24" name="Рисунок 24"/>
+          <wp:inline distT="0" distB="0" distL="0" distR="0" wp14:anchorId="7981E02D" wp14:editId="55FE2F17">
+            <wp:extent cx="5941695" cy="1669415"/>
+            <wp:effectExtent l="0" t="0" r="1905" b="6985"/>
+            <wp:docPr id="14" name="Picture 14"/>
             <wp:cNvGraphicFramePr>
               <a:graphicFrameLocks xmlns:a="http://schemas.openxmlformats.org/drawingml/2006/main" noChangeAspect="1"/>
             </wp:cNvGraphicFramePr>
@@ -3766,7 +4710,7 @@
                   <pic:spPr>
                     <a:xfrm>
                       <a:off x="0" y="0"/>
-                      <a:ext cx="2191147" cy="3286721"/>
+                      <a:ext cx="5941695" cy="1669415"/>
                     </a:xfrm>
                     <a:prstGeom prst="rect">
                       <a:avLst/>
@@ -3782,442 +4726,23 @@
     <w:p>
       <w:pPr>
         <w:pStyle w:val="BodyText"/>
-        <w:jc w:val="center"/>
-        <w:rPr>
-          <w:lang w:val="ru-RU"/>
-        </w:rPr>
-      </w:pPr>
-    </w:p>
-    <w:p>
-      <w:pPr>
-        <w:pStyle w:val="BodyText"/>
-        <w:jc w:val="center"/>
-        <w:rPr>
-          <w:lang w:val="ru-RU"/>
-        </w:rPr>
-      </w:pPr>
-    </w:p>
-    <w:p>
-      <w:pPr>
-        <w:pStyle w:val="BodyText"/>
-        <w:jc w:val="center"/>
-        <w:rPr>
-          <w:lang w:val="ru-RU"/>
-        </w:rPr>
-      </w:pPr>
-    </w:p>
-    <w:p>
-      <w:pPr>
-        <w:pStyle w:val="BodyText"/>
-        <w:jc w:val="center"/>
-        <w:rPr>
-          <w:lang w:val="ru-RU"/>
-        </w:rPr>
-      </w:pPr>
-    </w:p>
-    <w:p>
-      <w:pPr>
-        <w:pStyle w:val="BodyText"/>
-        <w:jc w:val="center"/>
-        <w:rPr>
-          <w:lang w:val="ru-RU"/>
-        </w:rPr>
-      </w:pPr>
-    </w:p>
-    <w:p>
-      <w:pPr>
-        <w:pStyle w:val="BodyText"/>
-        <w:jc w:val="center"/>
-        <w:rPr>
-          <w:lang w:val="ru-RU"/>
-        </w:rPr>
-      </w:pPr>
-    </w:p>
-    <w:p>
-      <w:pPr>
-        <w:pStyle w:val="BodyText"/>
-        <w:jc w:val="center"/>
-        <w:rPr>
-          <w:lang w:val="ru-RU"/>
-        </w:rPr>
-      </w:pPr>
-    </w:p>
-    <w:p>
-      <w:pPr>
-        <w:pStyle w:val="BodyText"/>
-        <w:jc w:val="center"/>
-        <w:rPr>
-          <w:lang w:val="ru-RU"/>
-        </w:rPr>
-      </w:pPr>
-    </w:p>
-    <w:p>
-      <w:pPr>
-        <w:pStyle w:val="BodyText"/>
-        <w:jc w:val="center"/>
-        <w:rPr>
-          <w:lang w:val="ru-RU"/>
-        </w:rPr>
-      </w:pPr>
-    </w:p>
-    <w:p>
-      <w:pPr>
-        <w:pStyle w:val="BodyText"/>
-        <w:jc w:val="center"/>
-        <w:rPr>
-          <w:lang w:val="ru-RU"/>
-        </w:rPr>
-      </w:pPr>
-    </w:p>
-    <w:p>
-      <w:pPr>
-        <w:pStyle w:val="BodyText"/>
-        <w:jc w:val="center"/>
-        <w:rPr>
-          <w:lang w:val="ru-RU"/>
-        </w:rPr>
-      </w:pPr>
-    </w:p>
-    <w:p>
-      <w:pPr>
-        <w:pStyle w:val="BodyText"/>
-        <w:jc w:val="center"/>
-        <w:rPr>
-          <w:lang w:val="ru-RU"/>
-        </w:rPr>
-      </w:pPr>
-    </w:p>
-    <w:p>
-      <w:pPr>
-        <w:pStyle w:val="BodyText"/>
-        <w:jc w:val="center"/>
-        <w:rPr>
-          <w:lang w:val="ru-RU"/>
-        </w:rPr>
-      </w:pPr>
-    </w:p>
-    <w:p>
-      <w:pPr>
-        <w:pStyle w:val="BodyText"/>
-        <w:jc w:val="center"/>
-        <w:rPr>
-          <w:lang w:val="ru-RU"/>
-        </w:rPr>
-      </w:pPr>
-    </w:p>
-    <w:p>
-      <w:pPr>
-        <w:pStyle w:val="BodyText"/>
-        <w:jc w:val="center"/>
-        <w:rPr>
-          <w:lang w:val="ru-RU"/>
-        </w:rPr>
-      </w:pPr>
-    </w:p>
-    <w:p>
-      <w:pPr>
-        <w:pStyle w:val="BodyText"/>
-        <w:jc w:val="center"/>
-        <w:rPr>
-          <w:lang w:val="ru-RU"/>
-        </w:rPr>
-      </w:pPr>
-    </w:p>
-    <w:p>
-      <w:pPr>
-        <w:pStyle w:val="BodyText"/>
-        <w:jc w:val="center"/>
-        <w:rPr>
-          <w:lang w:val="ru-RU"/>
-        </w:rPr>
-      </w:pPr>
-    </w:p>
-    <w:p>
-      <w:pPr>
-        <w:pStyle w:val="BodyText"/>
-        <w:jc w:val="center"/>
-        <w:rPr>
-          <w:lang w:val="ru-RU"/>
-        </w:rPr>
-      </w:pPr>
-    </w:p>
-    <w:p>
-      <w:pPr>
-        <w:pStyle w:val="BodyText"/>
-        <w:jc w:val="center"/>
-        <w:rPr>
-          <w:lang w:val="ru-RU"/>
-        </w:rPr>
-      </w:pPr>
-    </w:p>
-    <w:p>
-      <w:pPr>
-        <w:pStyle w:val="BodyText"/>
-        <w:jc w:val="center"/>
-        <w:rPr>
-          <w:lang w:val="ru-RU"/>
-        </w:rPr>
-      </w:pPr>
-    </w:p>
-    <w:p>
-      <w:pPr>
-        <w:pStyle w:val="Heading1"/>
-        <w:rPr>
-          <w:lang w:val="ru-RU"/>
-        </w:rPr>
-      </w:pPr>
-      <w:r>
-        <w:lastRenderedPageBreak/>
-        <w:t>partitionin</w:t>
-      </w:r>
-      <w:r>
-        <w:rPr>
-          <w:lang w:val="ru-RU"/>
-        </w:rPr>
-        <w:t xml:space="preserve"> </w:t>
-      </w:r>
-      <w:r>
-        <w:rPr>
-          <w:lang w:val="ru-RU"/>
-        </w:rPr>
-        <w:t>Strategy</w:t>
-      </w:r>
-    </w:p>
-    <w:p>
-      <w:pPr>
-        <w:pStyle w:val="BodyText"/>
-        <w:ind w:firstLine="720"/>
-        <w:rPr>
-          <w:lang w:val="ru-RU"/>
-        </w:rPr>
-      </w:pPr>
-      <w:r>
-        <w:rPr>
-          <w:lang w:val="ru-RU"/>
-        </w:rPr>
-        <w:t xml:space="preserve">Для ускорения доступа к данным и скорости выполнения запросов </w:t>
-      </w:r>
-      <w:r>
-        <w:rPr>
-          <w:lang w:val="ru-RU"/>
-        </w:rPr>
-        <w:t>будет использоваться</w:t>
-      </w:r>
-      <w:r>
-        <w:rPr>
-          <w:lang w:val="ru-RU"/>
-        </w:rPr>
-        <w:t xml:space="preserve"> </w:t>
-      </w:r>
-      <w:r>
-        <w:t>Composite</w:t>
-      </w:r>
-      <w:r>
-        <w:rPr>
-          <w:lang w:val="ru-RU"/>
-        </w:rPr>
-        <w:t xml:space="preserve"> </w:t>
-      </w:r>
-      <w:r>
-        <w:t>Partitioning</w:t>
-      </w:r>
-      <w:r>
-        <w:rPr>
-          <w:lang w:val="ru-RU"/>
-        </w:rPr>
-        <w:t>:</w:t>
-      </w:r>
-    </w:p>
-    <w:p>
-      <w:pPr>
-        <w:pStyle w:val="BodyText"/>
-        <w:ind w:firstLine="720"/>
-        <w:rPr>
-          <w:lang w:val="ru-RU"/>
-        </w:rPr>
-      </w:pPr>
-      <w:r>
-        <w:rPr>
-          <w:lang w:val="ru-RU"/>
-        </w:rPr>
-        <w:t xml:space="preserve">- </w:t>
-      </w:r>
-      <w:r>
-        <w:rPr>
-          <w:lang w:val="ru-RU"/>
-        </w:rPr>
-        <w:t xml:space="preserve">Первый этап - </w:t>
-      </w:r>
-      <w:r>
-        <w:t>Range</w:t>
-      </w:r>
-      <w:r>
-        <w:rPr>
-          <w:lang w:val="ru-RU"/>
-        </w:rPr>
-        <w:t xml:space="preserve"> </w:t>
-      </w:r>
-      <w:r>
-        <w:t>Partitioning</w:t>
-      </w:r>
-      <w:r>
-        <w:rPr>
-          <w:lang w:val="ru-RU"/>
-        </w:rPr>
-        <w:t xml:space="preserve">  </w:t>
-      </w:r>
-      <w:r>
-        <w:rPr>
-          <w:lang w:val="ru-RU"/>
-        </w:rPr>
-        <w:t>для</w:t>
-      </w:r>
-      <w:r>
-        <w:rPr>
-          <w:lang w:val="ru-RU"/>
-        </w:rPr>
-        <w:t xml:space="preserve"> </w:t>
-      </w:r>
-      <w:r>
-        <w:rPr>
-          <w:lang w:val="ru-RU"/>
-        </w:rPr>
-        <w:t>таблицы</w:t>
-      </w:r>
-      <w:r>
-        <w:rPr>
-          <w:lang w:val="ru-RU"/>
-        </w:rPr>
-        <w:t xml:space="preserve"> </w:t>
-      </w:r>
-      <w:r>
-        <w:rPr>
-          <w:lang w:val="ru-RU"/>
-        </w:rPr>
-        <w:t>фактов</w:t>
-      </w:r>
-      <w:r>
-        <w:rPr>
-          <w:lang w:val="ru-RU"/>
-        </w:rPr>
-        <w:t xml:space="preserve"> </w:t>
-      </w:r>
-      <w:r>
-        <w:t>Fact</w:t>
-      </w:r>
-      <w:r>
-        <w:rPr>
-          <w:lang w:val="ru-RU"/>
-        </w:rPr>
-        <w:t>_</w:t>
-      </w:r>
-      <w:r>
-        <w:t>Sales</w:t>
-      </w:r>
-      <w:r>
-        <w:rPr>
-          <w:lang w:val="ru-RU"/>
-        </w:rPr>
-        <w:t xml:space="preserve"> </w:t>
-      </w:r>
-      <w:r>
-        <w:rPr>
-          <w:lang w:val="ru-RU"/>
-        </w:rPr>
-        <w:t xml:space="preserve">по годам. </w:t>
-      </w:r>
-      <w:r>
-        <w:rPr>
-          <w:lang w:val="ru-RU"/>
-        </w:rPr>
-        <w:t xml:space="preserve"> </w:t>
-      </w:r>
-    </w:p>
-    <w:p>
-      <w:pPr>
-        <w:pStyle w:val="BodyText"/>
-        <w:ind w:firstLine="720"/>
-        <w:rPr>
-          <w:lang w:val="ru-RU"/>
-        </w:rPr>
-      </w:pPr>
-      <w:r>
-        <w:rPr>
-          <w:lang w:val="ru-RU"/>
-        </w:rPr>
-        <w:t xml:space="preserve">- Второй этап – </w:t>
-      </w:r>
-      <w:r>
-        <w:t>List</w:t>
-      </w:r>
-      <w:r>
-        <w:rPr>
-          <w:lang w:val="ru-RU"/>
-        </w:rPr>
-        <w:t xml:space="preserve"> </w:t>
-      </w:r>
-      <w:r>
-        <w:t>Partitioning</w:t>
-      </w:r>
-      <w:r>
-        <w:rPr>
-          <w:lang w:val="ru-RU"/>
-        </w:rPr>
-        <w:t xml:space="preserve"> </w:t>
-      </w:r>
-      <w:r>
-        <w:rPr>
-          <w:lang w:val="ru-RU"/>
-        </w:rPr>
-        <w:t xml:space="preserve">для возрастной категории покупателей или же по категориям/подкатегориям. </w:t>
-      </w:r>
-    </w:p>
-    <w:p>
-      <w:pPr>
-        <w:pStyle w:val="BodyText"/>
-        <w:rPr>
-          <w:lang w:val="ru-RU"/>
-        </w:rPr>
-      </w:pPr>
-      <w:bookmarkStart w:id="21" w:name="_GoBack"/>
-      <w:bookmarkEnd w:id="21"/>
-    </w:p>
-    <w:p>
-      <w:pPr>
-        <w:pStyle w:val="Heading1"/>
-        <w:keepNext w:val="0"/>
-        <w:pageBreakBefore/>
-      </w:pPr>
-      <w:bookmarkStart w:id="22" w:name="_Toc498552550"/>
-      <w:r>
-        <w:lastRenderedPageBreak/>
-        <w:t>Data</w:t>
-      </w:r>
-      <w:r>
-        <w:rPr>
-          <w:lang w:val="ru-RU"/>
-        </w:rPr>
-        <w:t xml:space="preserve"> </w:t>
-      </w:r>
-      <w:r>
-        <w:t>Flow</w:t>
-      </w:r>
-      <w:bookmarkEnd w:id="22"/>
-    </w:p>
-    <w:p>
-      <w:pPr>
-        <w:pStyle w:val="BodyText"/>
-        <w:jc w:val="center"/>
+      </w:pPr>
+      <w:bookmarkStart w:id="30" w:name="_GoBack"/>
+      <w:bookmarkEnd w:id="30"/>
+    </w:p>
+    <w:p>
+      <w:pPr>
+        <w:pStyle w:val="BodyText"/>
       </w:pPr>
       <w:r>
         <w:rPr>
           <w:noProof/>
         </w:rPr>
         <w:drawing>
-          <wp:inline distT="0" distB="0" distL="0" distR="0" wp14:anchorId="7F7FED14" wp14:editId="27C2C084">
-            <wp:extent cx="5805166" cy="3429000"/>
-            <wp:effectExtent l="0" t="0" r="5715" b="0"/>
-            <wp:docPr id="4" name="Рисунок 4"/>
+          <wp:inline distT="0" distB="0" distL="0" distR="0" wp14:anchorId="34717305" wp14:editId="3BFABD5F">
+            <wp:extent cx="5941695" cy="3869055"/>
+            <wp:effectExtent l="0" t="0" r="1905" b="0"/>
+            <wp:docPr id="17" name="Picture 17"/>
             <wp:cNvGraphicFramePr>
               <a:graphicFrameLocks xmlns:a="http://schemas.openxmlformats.org/drawingml/2006/main" noChangeAspect="1"/>
             </wp:cNvGraphicFramePr>
@@ -4225,17 +4750,11 @@
               <a:graphicData uri="http://schemas.openxmlformats.org/drawingml/2006/picture">
                 <pic:pic xmlns:pic="http://schemas.openxmlformats.org/drawingml/2006/picture">
                   <pic:nvPicPr>
-                    <pic:cNvPr id="4" name="data_flow.JPG"/>
+                    <pic:cNvPr id="1" name=""/>
                     <pic:cNvPicPr/>
                   </pic:nvPicPr>
                   <pic:blipFill>
-                    <a:blip r:embed="rId26">
-                      <a:extLst>
-                        <a:ext uri="{28A0092B-C50C-407E-A947-70E740481C1C}">
-                          <a14:useLocalDpi xmlns:a14="http://schemas.microsoft.com/office/drawing/2010/main" val="0"/>
-                        </a:ext>
-                      </a:extLst>
-                    </a:blip>
+                    <a:blip r:embed="rId26"/>
                     <a:stretch>
                       <a:fillRect/>
                     </a:stretch>
@@ -4243,7 +4762,7 @@
                   <pic:spPr>
                     <a:xfrm>
                       <a:off x="0" y="0"/>
-                      <a:ext cx="5808336" cy="3430873"/>
+                      <a:ext cx="5941695" cy="3869055"/>
                     </a:xfrm>
                     <a:prstGeom prst="rect">
                       <a:avLst/>
@@ -4255,6 +4774,2319 @@
           </wp:inline>
         </w:drawing>
       </w:r>
+    </w:p>
+    <w:p>
+      <w:pPr>
+        <w:pStyle w:val="BodyText"/>
+      </w:pPr>
+    </w:p>
+    <w:p>
+      <w:pPr>
+        <w:pStyle w:val="BodyText"/>
+      </w:pPr>
+    </w:p>
+    <w:p>
+      <w:pPr>
+        <w:pStyle w:val="BodyText"/>
+      </w:pPr>
+    </w:p>
+    <w:p>
+      <w:pPr>
+        <w:pStyle w:val="BodyText"/>
+      </w:pPr>
+    </w:p>
+    <w:p>
+      <w:pPr>
+        <w:pStyle w:val="BodyText"/>
+      </w:pPr>
+    </w:p>
+    <w:p>
+      <w:pPr>
+        <w:pStyle w:val="BodyText"/>
+      </w:pPr>
+    </w:p>
+    <w:p>
+      <w:pPr>
+        <w:pStyle w:val="BodyText"/>
+      </w:pPr>
+    </w:p>
+    <w:p>
+      <w:pPr>
+        <w:pStyle w:val="BodyText"/>
+      </w:pPr>
+    </w:p>
+    <w:p>
+      <w:pPr>
+        <w:pStyle w:val="BodyText"/>
+      </w:pPr>
+    </w:p>
+    <w:p>
+      <w:pPr>
+        <w:pStyle w:val="BodyText"/>
+      </w:pPr>
+    </w:p>
+    <w:p>
+      <w:pPr>
+        <w:pStyle w:val="BodyText"/>
+      </w:pPr>
+    </w:p>
+    <w:p>
+      <w:pPr>
+        <w:pStyle w:val="BodyText"/>
+      </w:pPr>
+    </w:p>
+    <w:p>
+      <w:pPr>
+        <w:pStyle w:val="BodyText"/>
+      </w:pPr>
+    </w:p>
+    <w:p>
+      <w:pPr>
+        <w:pStyle w:val="BodyText"/>
+      </w:pPr>
+    </w:p>
+    <w:p>
+      <w:pPr>
+        <w:pStyle w:val="BodyText"/>
+      </w:pPr>
+    </w:p>
+    <w:p>
+      <w:pPr>
+        <w:pStyle w:val="BodyText"/>
+      </w:pPr>
+    </w:p>
+    <w:p>
+      <w:pPr>
+        <w:pStyle w:val="BodyText"/>
+      </w:pPr>
+    </w:p>
+    <w:p>
+      <w:pPr>
+        <w:pStyle w:val="BodyText"/>
+      </w:pPr>
+    </w:p>
+    <w:p>
+      <w:pPr>
+        <w:pStyle w:val="BodyText"/>
+      </w:pPr>
+    </w:p>
+    <w:p>
+      <w:pPr>
+        <w:pStyle w:val="BodyText"/>
+      </w:pPr>
+    </w:p>
+    <w:p>
+      <w:pPr>
+        <w:pStyle w:val="BodyText"/>
+      </w:pPr>
+    </w:p>
+    <w:p>
+      <w:pPr>
+        <w:pStyle w:val="BodyText"/>
+      </w:pPr>
+    </w:p>
+    <w:p>
+      <w:pPr>
+        <w:pStyle w:val="BodyText"/>
+      </w:pPr>
+    </w:p>
+    <w:p>
+      <w:pPr>
+        <w:pStyle w:val="BodyText"/>
+      </w:pPr>
+    </w:p>
+    <w:p>
+      <w:pPr>
+        <w:pStyle w:val="BodyText"/>
+      </w:pPr>
+    </w:p>
+    <w:p>
+      <w:pPr>
+        <w:pStyle w:val="BodyText"/>
+      </w:pPr>
+    </w:p>
+    <w:p>
+      <w:pPr>
+        <w:pStyle w:val="BodyText"/>
+      </w:pPr>
+    </w:p>
+    <w:p>
+      <w:pPr>
+        <w:pStyle w:val="BodyText"/>
+      </w:pPr>
+    </w:p>
+    <w:p>
+      <w:pPr>
+        <w:pStyle w:val="BodyText"/>
+      </w:pPr>
+    </w:p>
+    <w:p>
+      <w:pPr>
+        <w:pStyle w:val="BodyText"/>
+      </w:pPr>
+    </w:p>
+    <w:p>
+      <w:pPr>
+        <w:pStyle w:val="BodyText"/>
+      </w:pPr>
+    </w:p>
+    <w:p>
+      <w:pPr>
+        <w:pStyle w:val="BodyText"/>
+      </w:pPr>
+    </w:p>
+    <w:p>
+      <w:pPr>
+        <w:pStyle w:val="BodyText"/>
+      </w:pPr>
+    </w:p>
+    <w:p>
+      <w:pPr>
+        <w:pStyle w:val="BodyText"/>
+      </w:pPr>
+    </w:p>
+    <w:p>
+      <w:pPr>
+        <w:pStyle w:val="BodyText"/>
+      </w:pPr>
+    </w:p>
+    <w:p>
+      <w:pPr>
+        <w:pStyle w:val="BodyText"/>
+      </w:pPr>
+    </w:p>
+    <w:p>
+      <w:pPr>
+        <w:pStyle w:val="Heading1"/>
+        <w:numPr>
+          <w:ilvl w:val="0"/>
+          <w:numId w:val="49"/>
+        </w:numPr>
+      </w:pPr>
+      <w:bookmarkStart w:id="31" w:name="_Toc500068522"/>
+      <w:r>
+        <w:t>Fact table</w:t>
+      </w:r>
+      <w:bookmarkEnd w:id="31"/>
+    </w:p>
+    <w:p>
+      <w:pPr>
+        <w:pStyle w:val="BodyText"/>
+        <w:rPr>
+          <w:lang w:val="ru-RU"/>
+        </w:rPr>
+      </w:pPr>
+    </w:p>
+    <w:p>
+      <w:pPr>
+        <w:pStyle w:val="BodyText"/>
+        <w:rPr>
+          <w:lang w:val="ru-RU"/>
+        </w:rPr>
+      </w:pPr>
+    </w:p>
+    <w:p>
+      <w:pPr>
+        <w:pStyle w:val="BodyText"/>
+        <w:rPr>
+          <w:lang w:val="ru-RU"/>
+        </w:rPr>
+      </w:pPr>
+    </w:p>
+    <w:p>
+      <w:pPr>
+        <w:pStyle w:val="BodyText"/>
+        <w:rPr>
+          <w:lang w:val="ru-RU"/>
+        </w:rPr>
+      </w:pPr>
+    </w:p>
+    <w:p>
+      <w:pPr>
+        <w:pStyle w:val="BodyText"/>
+        <w:rPr>
+          <w:lang w:val="ru-RU"/>
+        </w:rPr>
+      </w:pPr>
+    </w:p>
+    <w:p>
+      <w:pPr>
+        <w:pStyle w:val="BodyText"/>
+        <w:rPr>
+          <w:lang w:val="ru-RU"/>
+        </w:rPr>
+      </w:pPr>
+    </w:p>
+    <w:p>
+      <w:pPr>
+        <w:pStyle w:val="BodyText"/>
+        <w:rPr>
+          <w:lang w:val="ru-RU"/>
+        </w:rPr>
+      </w:pPr>
+    </w:p>
+    <w:p>
+      <w:pPr>
+        <w:pStyle w:val="BodyText"/>
+        <w:rPr>
+          <w:lang w:val="ru-RU"/>
+        </w:rPr>
+      </w:pPr>
+    </w:p>
+    <w:p>
+      <w:pPr>
+        <w:pStyle w:val="BodyText"/>
+        <w:rPr>
+          <w:lang w:val="ru-RU"/>
+        </w:rPr>
+      </w:pPr>
+    </w:p>
+    <w:p>
+      <w:pPr>
+        <w:pStyle w:val="BodyText"/>
+        <w:rPr>
+          <w:lang w:val="ru-RU"/>
+        </w:rPr>
+      </w:pPr>
+    </w:p>
+    <w:p>
+      <w:pPr>
+        <w:pStyle w:val="BodyText"/>
+        <w:rPr>
+          <w:lang w:val="ru-RU"/>
+        </w:rPr>
+      </w:pPr>
+    </w:p>
+    <w:p>
+      <w:pPr>
+        <w:pStyle w:val="BodyText"/>
+        <w:rPr>
+          <w:lang w:val="ru-RU"/>
+        </w:rPr>
+      </w:pPr>
+    </w:p>
+    <w:p>
+      <w:pPr>
+        <w:pStyle w:val="BodyText"/>
+        <w:rPr>
+          <w:lang w:val="ru-RU"/>
+        </w:rPr>
+      </w:pPr>
+    </w:p>
+    <w:p>
+      <w:pPr>
+        <w:pStyle w:val="BodyText"/>
+        <w:rPr>
+          <w:lang w:val="ru-RU"/>
+        </w:rPr>
+      </w:pPr>
+    </w:p>
+    <w:p>
+      <w:pPr>
+        <w:pStyle w:val="BodyText"/>
+        <w:rPr>
+          <w:lang w:val="ru-RU"/>
+        </w:rPr>
+      </w:pPr>
+    </w:p>
+    <w:p>
+      <w:pPr>
+        <w:pStyle w:val="BodyText"/>
+        <w:rPr>
+          <w:lang w:val="ru-RU"/>
+        </w:rPr>
+      </w:pPr>
+    </w:p>
+    <w:p>
+      <w:pPr>
+        <w:pStyle w:val="BodyText"/>
+        <w:rPr>
+          <w:lang w:val="ru-RU"/>
+        </w:rPr>
+      </w:pPr>
+    </w:p>
+    <w:p>
+      <w:pPr>
+        <w:pStyle w:val="BodyText"/>
+        <w:rPr>
+          <w:lang w:val="ru-RU"/>
+        </w:rPr>
+      </w:pPr>
+    </w:p>
+    <w:p>
+      <w:pPr>
+        <w:pStyle w:val="BodyText"/>
+        <w:rPr>
+          <w:lang w:val="ru-RU"/>
+        </w:rPr>
+      </w:pPr>
+    </w:p>
+    <w:p>
+      <w:pPr>
+        <w:pStyle w:val="BodyText"/>
+        <w:rPr>
+          <w:lang w:val="ru-RU"/>
+        </w:rPr>
+      </w:pPr>
+    </w:p>
+    <w:p>
+      <w:pPr>
+        <w:pStyle w:val="BodyText"/>
+        <w:rPr>
+          <w:lang w:val="ru-RU"/>
+        </w:rPr>
+      </w:pPr>
+    </w:p>
+    <w:p>
+      <w:pPr>
+        <w:pStyle w:val="BodyText"/>
+        <w:rPr>
+          <w:lang w:val="ru-RU"/>
+        </w:rPr>
+      </w:pPr>
+    </w:p>
+    <w:p>
+      <w:pPr>
+        <w:pStyle w:val="BodyText"/>
+        <w:rPr>
+          <w:lang w:val="ru-RU"/>
+        </w:rPr>
+      </w:pPr>
+    </w:p>
+    <w:p>
+      <w:pPr>
+        <w:pStyle w:val="BodyText"/>
+        <w:rPr>
+          <w:lang w:val="ru-RU"/>
+        </w:rPr>
+      </w:pPr>
+    </w:p>
+    <w:p>
+      <w:pPr>
+        <w:pStyle w:val="BodyText"/>
+        <w:rPr>
+          <w:lang w:val="ru-RU"/>
+        </w:rPr>
+      </w:pPr>
+    </w:p>
+    <w:p>
+      <w:pPr>
+        <w:pStyle w:val="BodyText"/>
+        <w:rPr>
+          <w:lang w:val="ru-RU"/>
+        </w:rPr>
+      </w:pPr>
+    </w:p>
+    <w:p>
+      <w:pPr>
+        <w:pStyle w:val="BodyText"/>
+        <w:rPr>
+          <w:lang w:val="ru-RU"/>
+        </w:rPr>
+      </w:pPr>
+    </w:p>
+    <w:p>
+      <w:pPr>
+        <w:pStyle w:val="BodyText"/>
+        <w:rPr>
+          <w:lang w:val="ru-RU"/>
+        </w:rPr>
+      </w:pPr>
+    </w:p>
+    <w:p>
+      <w:pPr>
+        <w:pStyle w:val="BodyText"/>
+        <w:rPr>
+          <w:lang w:val="ru-RU"/>
+        </w:rPr>
+      </w:pPr>
+    </w:p>
+    <w:p>
+      <w:pPr>
+        <w:pStyle w:val="BodyText"/>
+        <w:rPr>
+          <w:lang w:val="ru-RU"/>
+        </w:rPr>
+      </w:pPr>
+    </w:p>
+    <w:p>
+      <w:pPr>
+        <w:pStyle w:val="BodyText"/>
+        <w:rPr>
+          <w:lang w:val="ru-RU"/>
+        </w:rPr>
+      </w:pPr>
+    </w:p>
+    <w:p>
+      <w:pPr>
+        <w:pStyle w:val="BodyText"/>
+        <w:rPr>
+          <w:lang w:val="ru-RU"/>
+        </w:rPr>
+      </w:pPr>
+    </w:p>
+    <w:p>
+      <w:pPr>
+        <w:pStyle w:val="BodyText"/>
+        <w:rPr>
+          <w:lang w:val="ru-RU"/>
+        </w:rPr>
+      </w:pPr>
+    </w:p>
+    <w:p>
+      <w:pPr>
+        <w:pStyle w:val="BodyText"/>
+        <w:rPr>
+          <w:lang w:val="ru-RU"/>
+        </w:rPr>
+      </w:pPr>
+    </w:p>
+    <w:p>
+      <w:pPr>
+        <w:pStyle w:val="BodyText"/>
+        <w:rPr>
+          <w:lang w:val="ru-RU"/>
+        </w:rPr>
+      </w:pPr>
+    </w:p>
+    <w:p>
+      <w:pPr>
+        <w:pStyle w:val="BodyText"/>
+        <w:rPr>
+          <w:lang w:val="ru-RU"/>
+        </w:rPr>
+      </w:pPr>
+    </w:p>
+    <w:p>
+      <w:pPr>
+        <w:pStyle w:val="BodyText"/>
+        <w:rPr>
+          <w:lang w:val="ru-RU"/>
+        </w:rPr>
+      </w:pPr>
+    </w:p>
+    <w:p>
+      <w:pPr>
+        <w:pStyle w:val="Heading1"/>
+        <w:numPr>
+          <w:ilvl w:val="0"/>
+          <w:numId w:val="49"/>
+        </w:numPr>
+        <w:rPr>
+          <w:lang w:val="ru-RU"/>
+        </w:rPr>
+      </w:pPr>
+      <w:bookmarkStart w:id="32" w:name="_Toc500068526"/>
+      <w:r>
+        <w:t>CLS-tables</w:t>
+      </w:r>
+      <w:bookmarkEnd w:id="32"/>
+    </w:p>
+    <w:p>
+      <w:pPr>
+        <w:pStyle w:val="BodyText"/>
+        <w:rPr>
+          <w:lang w:val="ru-RU"/>
+        </w:rPr>
+      </w:pPr>
+    </w:p>
+    <w:p>
+      <w:pPr>
+        <w:pStyle w:val="BodyText"/>
+        <w:rPr>
+          <w:lang w:val="ru-RU"/>
+        </w:rPr>
+      </w:pPr>
+    </w:p>
+    <w:p>
+      <w:pPr>
+        <w:pStyle w:val="BodyText"/>
+        <w:rPr>
+          <w:lang w:val="ru-RU"/>
+        </w:rPr>
+      </w:pPr>
+    </w:p>
+    <w:p>
+      <w:pPr>
+        <w:pStyle w:val="BodyText"/>
+        <w:rPr>
+          <w:lang w:val="ru-RU"/>
+        </w:rPr>
+      </w:pPr>
+    </w:p>
+    <w:p>
+      <w:pPr>
+        <w:pStyle w:val="BodyText"/>
+        <w:rPr>
+          <w:lang w:val="ru-RU"/>
+        </w:rPr>
+      </w:pPr>
+    </w:p>
+    <w:p>
+      <w:pPr>
+        <w:pStyle w:val="BodyText"/>
+        <w:rPr>
+          <w:lang w:val="ru-RU"/>
+        </w:rPr>
+      </w:pPr>
+    </w:p>
+    <w:p>
+      <w:pPr>
+        <w:pStyle w:val="BodyText"/>
+        <w:rPr>
+          <w:lang w:val="ru-RU"/>
+        </w:rPr>
+      </w:pPr>
+    </w:p>
+    <w:p>
+      <w:pPr>
+        <w:pStyle w:val="BodyText"/>
+        <w:rPr>
+          <w:lang w:val="ru-RU"/>
+        </w:rPr>
+      </w:pPr>
+    </w:p>
+    <w:p>
+      <w:pPr>
+        <w:pStyle w:val="BodyText"/>
+        <w:rPr>
+          <w:lang w:val="ru-RU"/>
+        </w:rPr>
+      </w:pPr>
+    </w:p>
+    <w:p>
+      <w:pPr>
+        <w:pStyle w:val="BodyText"/>
+        <w:rPr>
+          <w:lang w:val="ru-RU"/>
+        </w:rPr>
+      </w:pPr>
+    </w:p>
+    <w:p>
+      <w:pPr>
+        <w:pStyle w:val="BodyText"/>
+        <w:rPr>
+          <w:lang w:val="ru-RU"/>
+        </w:rPr>
+      </w:pPr>
+    </w:p>
+    <w:p>
+      <w:pPr>
+        <w:pStyle w:val="BodyText"/>
+        <w:rPr>
+          <w:lang w:val="ru-RU"/>
+        </w:rPr>
+      </w:pPr>
+    </w:p>
+    <w:p>
+      <w:pPr>
+        <w:pStyle w:val="BodyText"/>
+        <w:rPr>
+          <w:lang w:val="ru-RU"/>
+        </w:rPr>
+      </w:pPr>
+    </w:p>
+    <w:p>
+      <w:pPr>
+        <w:pStyle w:val="BodyText"/>
+        <w:rPr>
+          <w:lang w:val="ru-RU"/>
+        </w:rPr>
+      </w:pPr>
+    </w:p>
+    <w:p>
+      <w:pPr>
+        <w:pStyle w:val="BodyText"/>
+        <w:rPr>
+          <w:lang w:val="ru-RU"/>
+        </w:rPr>
+      </w:pPr>
+    </w:p>
+    <w:p>
+      <w:pPr>
+        <w:pStyle w:val="BodyText"/>
+        <w:rPr>
+          <w:lang w:val="ru-RU"/>
+        </w:rPr>
+      </w:pPr>
+    </w:p>
+    <w:p>
+      <w:pPr>
+        <w:pStyle w:val="BodyText"/>
+        <w:rPr>
+          <w:lang w:val="ru-RU"/>
+        </w:rPr>
+      </w:pPr>
+    </w:p>
+    <w:p>
+      <w:pPr>
+        <w:pStyle w:val="BodyText"/>
+        <w:rPr>
+          <w:lang w:val="ru-RU"/>
+        </w:rPr>
+      </w:pPr>
+    </w:p>
+    <w:p>
+      <w:pPr>
+        <w:pStyle w:val="BodyText"/>
+        <w:rPr>
+          <w:lang w:val="ru-RU"/>
+        </w:rPr>
+      </w:pPr>
+    </w:p>
+    <w:p>
+      <w:pPr>
+        <w:pStyle w:val="BodyText"/>
+        <w:rPr>
+          <w:lang w:val="ru-RU"/>
+        </w:rPr>
+      </w:pPr>
+    </w:p>
+    <w:p>
+      <w:pPr>
+        <w:pStyle w:val="BodyText"/>
+        <w:rPr>
+          <w:lang w:val="ru-RU"/>
+        </w:rPr>
+      </w:pPr>
+    </w:p>
+    <w:p>
+      <w:pPr>
+        <w:pStyle w:val="BodyText"/>
+        <w:rPr>
+          <w:lang w:val="ru-RU"/>
+        </w:rPr>
+      </w:pPr>
+    </w:p>
+    <w:p>
+      <w:pPr>
+        <w:pStyle w:val="BodyText"/>
+        <w:rPr>
+          <w:lang w:val="ru-RU"/>
+        </w:rPr>
+      </w:pPr>
+    </w:p>
+    <w:p>
+      <w:pPr>
+        <w:pStyle w:val="BodyText"/>
+        <w:rPr>
+          <w:lang w:val="ru-RU"/>
+        </w:rPr>
+      </w:pPr>
+    </w:p>
+    <w:p>
+      <w:pPr>
+        <w:pStyle w:val="BodyText"/>
+        <w:rPr>
+          <w:lang w:val="ru-RU"/>
+        </w:rPr>
+      </w:pPr>
+    </w:p>
+    <w:p>
+      <w:pPr>
+        <w:pStyle w:val="BodyText"/>
+        <w:rPr>
+          <w:lang w:val="ru-RU"/>
+        </w:rPr>
+      </w:pPr>
+    </w:p>
+    <w:p>
+      <w:pPr>
+        <w:pStyle w:val="BodyText"/>
+        <w:rPr>
+          <w:lang w:val="ru-RU"/>
+        </w:rPr>
+      </w:pPr>
+    </w:p>
+    <w:p>
+      <w:pPr>
+        <w:pStyle w:val="BodyText"/>
+        <w:rPr>
+          <w:lang w:val="ru-RU"/>
+        </w:rPr>
+      </w:pPr>
+    </w:p>
+    <w:p>
+      <w:pPr>
+        <w:pStyle w:val="BodyText"/>
+        <w:rPr>
+          <w:lang w:val="ru-RU"/>
+        </w:rPr>
+      </w:pPr>
+    </w:p>
+    <w:p>
+      <w:pPr>
+        <w:pStyle w:val="BodyText"/>
+        <w:rPr>
+          <w:lang w:val="ru-RU"/>
+        </w:rPr>
+      </w:pPr>
+    </w:p>
+    <w:p>
+      <w:pPr>
+        <w:pStyle w:val="BodyText"/>
+        <w:rPr>
+          <w:lang w:val="ru-RU"/>
+        </w:rPr>
+      </w:pPr>
+    </w:p>
+    <w:p>
+      <w:pPr>
+        <w:pStyle w:val="BodyText"/>
+        <w:rPr>
+          <w:lang w:val="ru-RU"/>
+        </w:rPr>
+      </w:pPr>
+    </w:p>
+    <w:p>
+      <w:pPr>
+        <w:pStyle w:val="BodyText"/>
+        <w:rPr>
+          <w:lang w:val="ru-RU"/>
+        </w:rPr>
+      </w:pPr>
+    </w:p>
+    <w:p>
+      <w:pPr>
+        <w:pStyle w:val="BodyText"/>
+        <w:rPr>
+          <w:lang w:val="ru-RU"/>
+        </w:rPr>
+      </w:pPr>
+    </w:p>
+    <w:p>
+      <w:pPr>
+        <w:pStyle w:val="BodyText"/>
+        <w:rPr>
+          <w:lang w:val="ru-RU"/>
+        </w:rPr>
+      </w:pPr>
+    </w:p>
+    <w:p>
+      <w:pPr>
+        <w:pStyle w:val="BodyText"/>
+        <w:rPr>
+          <w:lang w:val="ru-RU"/>
+        </w:rPr>
+      </w:pPr>
+    </w:p>
+    <w:p>
+      <w:pPr>
+        <w:pStyle w:val="BodyText"/>
+        <w:rPr>
+          <w:lang w:val="ru-RU"/>
+        </w:rPr>
+      </w:pPr>
+    </w:p>
+    <w:p>
+      <w:pPr>
+        <w:pStyle w:val="BodyText"/>
+        <w:rPr>
+          <w:lang w:val="ru-RU"/>
+        </w:rPr>
+      </w:pPr>
+    </w:p>
+    <w:p>
+      <w:pPr>
+        <w:pStyle w:val="BodyText"/>
+        <w:rPr>
+          <w:lang w:val="ru-RU"/>
+        </w:rPr>
+      </w:pPr>
+    </w:p>
+    <w:p>
+      <w:pPr>
+        <w:pStyle w:val="Heading1"/>
+        <w:numPr>
+          <w:ilvl w:val="0"/>
+          <w:numId w:val="49"/>
+        </w:numPr>
+        <w:rPr>
+          <w:rFonts w:ascii="Trebuchet MS" w:hAnsi="Trebuchet MS"/>
+          <w:lang w:val="ru-RU"/>
+        </w:rPr>
+      </w:pPr>
+      <w:bookmarkStart w:id="33" w:name="_Toc500068534"/>
+      <w:r>
+        <w:t>3NF-tables</w:t>
+      </w:r>
+      <w:bookmarkEnd w:id="33"/>
+    </w:p>
+    <w:p>
+      <w:pPr>
+        <w:pStyle w:val="ListNumber"/>
+        <w:numPr>
+          <w:ilvl w:val="0"/>
+          <w:numId w:val="50"/>
+        </w:numPr>
+        <w:rPr>
+          <w:lang w:val="ru-RU"/>
+        </w:rPr>
+      </w:pPr>
+      <w:r>
+        <w:rPr>
+          <w:lang w:val="ru-RU"/>
+        </w:rPr>
+        <w:t>Перенос в 3НФ таблицы осуществлялся по одн</w:t>
+      </w:r>
+      <w:r>
+        <w:rPr>
+          <w:lang w:val="ru-RU"/>
+        </w:rPr>
+        <w:t>ому и тому же прицнипу для всех:</w:t>
+      </w:r>
+    </w:p>
+    <w:p>
+      <w:pPr>
+        <w:pStyle w:val="BodyText"/>
+        <w:rPr>
+          <w:lang w:val="ru-RU"/>
+        </w:rPr>
+      </w:pPr>
+      <w:r>
+        <w:rPr>
+          <w:lang w:val="ru-RU"/>
+        </w:rPr>
+        <w:t xml:space="preserve">Использовалась операция </w:t>
+      </w:r>
+      <w:r>
+        <w:t>MERGE</w:t>
+      </w:r>
+      <w:r>
+        <w:rPr>
+          <w:lang w:val="ru-RU"/>
+        </w:rPr>
+        <w:t>,</w:t>
+      </w:r>
+      <w:r>
+        <w:rPr>
+          <w:lang w:val="ru-RU"/>
+        </w:rPr>
+        <w:t xml:space="preserve"> где </w:t>
+      </w:r>
+    </w:p>
+    <w:p>
+      <w:pPr>
+        <w:pStyle w:val="ListBullet"/>
+        <w:rPr>
+          <w:lang w:val="ru-RU"/>
+        </w:rPr>
+      </w:pPr>
+      <w:r>
+        <w:rPr>
+          <w:lang w:val="ru-RU"/>
+        </w:rPr>
+        <w:t xml:space="preserve">в условии </w:t>
+      </w:r>
+      <w:r>
+        <w:t>USING</w:t>
+      </w:r>
+      <w:r>
+        <w:rPr>
+          <w:lang w:val="ru-RU"/>
+        </w:rPr>
+        <w:t xml:space="preserve"> </w:t>
+      </w:r>
+      <w:r>
+        <w:t>c</w:t>
+      </w:r>
+      <w:r>
+        <w:rPr>
+          <w:lang w:val="ru-RU"/>
+        </w:rPr>
+        <w:t xml:space="preserve"> </w:t>
+      </w:r>
+      <w:r>
+        <w:rPr>
+          <w:lang w:val="ru-RU"/>
+        </w:rPr>
+        <w:t xml:space="preserve">помощью оператора </w:t>
+      </w:r>
+      <w:r>
+        <w:t>MINUS</w:t>
+      </w:r>
+      <w:r>
+        <w:rPr>
+          <w:lang w:val="ru-RU"/>
+        </w:rPr>
+        <w:t xml:space="preserve"> </w:t>
+      </w:r>
+      <w:r>
+        <w:rPr>
+          <w:lang w:val="ru-RU"/>
+        </w:rPr>
+        <w:t>я выбирала записи, которых еще нет в 3НФ таблице</w:t>
+      </w:r>
+    </w:p>
+    <w:p>
+      <w:pPr>
+        <w:pStyle w:val="ListBullet"/>
+        <w:rPr>
+          <w:lang w:val="ru-RU"/>
+        </w:rPr>
+      </w:pPr>
+      <w:r>
+        <w:rPr>
+          <w:lang w:val="ru-RU"/>
+        </w:rPr>
+        <w:t xml:space="preserve">в условии </w:t>
+      </w:r>
+      <w:r>
+        <w:t>ON</w:t>
+      </w:r>
+      <w:r>
+        <w:rPr>
+          <w:lang w:val="ru-RU"/>
+        </w:rPr>
+        <w:t xml:space="preserve"> </w:t>
+      </w:r>
+      <w:r>
+        <w:rPr>
+          <w:lang w:val="ru-RU"/>
+        </w:rPr>
+        <w:t>я испольовалcя</w:t>
+      </w:r>
+      <w:r>
+        <w:rPr>
+          <w:lang w:val="ru-RU"/>
+        </w:rPr>
+        <w:t xml:space="preserve"> бизнес-ключ</w:t>
+      </w:r>
+    </w:p>
+    <w:p>
+      <w:pPr>
+        <w:pStyle w:val="ListBullet"/>
+        <w:rPr>
+          <w:lang w:val="ru-RU"/>
+        </w:rPr>
+      </w:pPr>
+      <w:r>
+        <w:rPr>
+          <w:lang w:val="ru-RU"/>
+        </w:rPr>
+        <w:t>Когда записи совпадали (</w:t>
+      </w:r>
+      <w:r>
+        <w:t>WHEN</w:t>
+      </w:r>
+      <w:r>
+        <w:rPr>
+          <w:lang w:val="ru-RU"/>
+        </w:rPr>
+        <w:t xml:space="preserve"> </w:t>
+      </w:r>
+      <w:r>
+        <w:t>MATCHED</w:t>
+      </w:r>
+      <w:r>
+        <w:rPr>
+          <w:lang w:val="ru-RU"/>
+        </w:rPr>
+        <w:t xml:space="preserve">) по  бизнес-ключу, </w:t>
+      </w:r>
+      <w:r>
+        <w:rPr>
+          <w:lang w:val="ru-RU"/>
+        </w:rPr>
+        <w:t>обновлялись все колонки</w:t>
+      </w:r>
+      <w:r>
+        <w:rPr>
+          <w:lang w:val="ru-RU"/>
+        </w:rPr>
+        <w:t xml:space="preserve"> (кроме бизнес-ключа)  </w:t>
+      </w:r>
+    </w:p>
+    <w:p>
+      <w:pPr>
+        <w:pStyle w:val="ListBullet"/>
+        <w:rPr>
+          <w:lang w:val="ru-RU"/>
+        </w:rPr>
+      </w:pPr>
+      <w:r>
+        <w:rPr>
+          <w:lang w:val="ru-RU"/>
+        </w:rPr>
+        <w:t>Когда записи не совпадали (</w:t>
+      </w:r>
+      <w:r>
+        <w:t>WHEN</w:t>
+      </w:r>
+      <w:r>
+        <w:rPr>
+          <w:lang w:val="ru-RU"/>
+        </w:rPr>
+        <w:t xml:space="preserve"> </w:t>
+      </w:r>
+      <w:r>
+        <w:t>NOT</w:t>
+      </w:r>
+      <w:r>
+        <w:rPr>
+          <w:lang w:val="ru-RU"/>
+        </w:rPr>
+        <w:t xml:space="preserve"> </w:t>
+      </w:r>
+      <w:r>
+        <w:t>MATCHED</w:t>
+      </w:r>
+      <w:r>
+        <w:rPr>
+          <w:lang w:val="ru-RU"/>
+        </w:rPr>
+        <w:t>)</w:t>
+      </w:r>
+      <w:r>
+        <w:rPr>
+          <w:lang w:val="ru-RU"/>
+        </w:rPr>
+        <w:t>,</w:t>
+      </w:r>
+      <w:r>
+        <w:rPr>
+          <w:lang w:val="ru-RU"/>
+        </w:rPr>
+        <w:t xml:space="preserve"> </w:t>
+      </w:r>
+      <w:r>
+        <w:rPr>
+          <w:lang w:val="ru-RU"/>
+        </w:rPr>
+        <w:t>новая запись вставлялась</w:t>
+      </w:r>
+      <w:r>
+        <w:rPr>
+          <w:lang w:val="ru-RU"/>
+        </w:rPr>
+        <w:t xml:space="preserve"> +  </w:t>
+      </w:r>
+      <w:r>
+        <w:t>id</w:t>
+      </w:r>
+      <w:r>
+        <w:rPr>
+          <w:lang w:val="ru-RU"/>
+        </w:rPr>
+        <w:t xml:space="preserve"> </w:t>
+      </w:r>
+      <w:r>
+        <w:rPr>
+          <w:lang w:val="ru-RU"/>
+        </w:rPr>
+        <w:t>с помощью последовательности.</w:t>
+      </w:r>
+    </w:p>
+    <w:p>
+      <w:pPr>
+        <w:pStyle w:val="ListBullet"/>
+        <w:numPr>
+          <w:ilvl w:val="0"/>
+          <w:numId w:val="0"/>
+        </w:numPr>
+        <w:ind w:left="357"/>
+        <w:rPr>
+          <w:lang w:val="ru-RU"/>
+        </w:rPr>
+      </w:pPr>
+      <w:r>
+        <w:rPr>
+          <w:lang w:val="ru-RU"/>
+        </w:rPr>
+        <w:t xml:space="preserve">Все 3НФ таблицы типа </w:t>
+      </w:r>
+      <w:r>
+        <w:t>SCD</w:t>
+      </w:r>
+      <w:r>
+        <w:rPr>
+          <w:lang w:val="ru-RU"/>
+        </w:rPr>
+        <w:t>_1</w:t>
+      </w:r>
+      <w:r>
+        <w:rPr>
+          <w:lang w:val="ru-RU"/>
+        </w:rPr>
+        <w:t>, то есть имеют дату вставки и дату изменеий (</w:t>
+      </w:r>
+      <w:proofErr w:type="spellStart"/>
+      <w:r>
+        <w:t>sysdate</w:t>
+      </w:r>
+      <w:proofErr w:type="spellEnd"/>
+      <w:r>
+        <w:rPr>
+          <w:lang w:val="ru-RU"/>
+        </w:rPr>
+        <w:t xml:space="preserve"> </w:t>
+      </w:r>
+      <w:r>
+        <w:rPr>
+          <w:lang w:val="ru-RU"/>
+        </w:rPr>
+        <w:t>по дефолту).</w:t>
+      </w:r>
+    </w:p>
+    <w:p>
+      <w:pPr>
+        <w:pStyle w:val="ListNumber"/>
+        <w:numPr>
+          <w:ilvl w:val="0"/>
+          <w:numId w:val="50"/>
+        </w:numPr>
+        <w:rPr>
+          <w:lang w:val="ru-RU"/>
+        </w:rPr>
+      </w:pPr>
+      <w:r>
+        <w:rPr>
+          <w:lang w:val="ru-RU"/>
+        </w:rPr>
+        <w:t>Для фактовой табл</w:t>
+      </w:r>
+      <w:r>
+        <w:rPr>
+          <w:lang w:val="ru-RU"/>
+        </w:rPr>
+        <w:t>ицы использовался</w:t>
+      </w:r>
+      <w:r>
+        <w:rPr>
+          <w:lang w:val="ru-RU"/>
+        </w:rPr>
+        <w:t xml:space="preserve"> просто </w:t>
+      </w:r>
+      <w:r>
+        <w:t>INSERT</w:t>
+      </w:r>
+      <w:r>
+        <w:rPr>
+          <w:lang w:val="ru-RU"/>
+        </w:rPr>
+        <w:t>, так как в ней ничего не может изменяться.</w:t>
+      </w:r>
+    </w:p>
+    <w:p>
+      <w:pPr>
+        <w:pStyle w:val="BodyText"/>
+        <w:rPr>
+          <w:lang w:val="ru-RU"/>
+        </w:rPr>
+      </w:pPr>
+    </w:p>
+    <w:p>
+      <w:pPr>
+        <w:pStyle w:val="BodyText"/>
+        <w:rPr>
+          <w:lang w:val="ru-RU"/>
+        </w:rPr>
+      </w:pPr>
+    </w:p>
+    <w:p>
+      <w:pPr>
+        <w:pStyle w:val="BodyText"/>
+        <w:rPr>
+          <w:lang w:val="ru-RU"/>
+        </w:rPr>
+      </w:pPr>
+    </w:p>
+    <w:p>
+      <w:pPr>
+        <w:pStyle w:val="BodyText"/>
+        <w:rPr>
+          <w:lang w:val="ru-RU"/>
+        </w:rPr>
+      </w:pPr>
+    </w:p>
+    <w:p>
+      <w:pPr>
+        <w:pStyle w:val="BodyText"/>
+        <w:rPr>
+          <w:lang w:val="ru-RU"/>
+        </w:rPr>
+      </w:pPr>
+    </w:p>
+    <w:p>
+      <w:pPr>
+        <w:pStyle w:val="BodyText"/>
+        <w:rPr>
+          <w:lang w:val="ru-RU"/>
+        </w:rPr>
+      </w:pPr>
+    </w:p>
+    <w:p>
+      <w:pPr>
+        <w:pStyle w:val="BodyText"/>
+        <w:rPr>
+          <w:lang w:val="ru-RU"/>
+        </w:rPr>
+      </w:pPr>
+    </w:p>
+    <w:p>
+      <w:pPr>
+        <w:pStyle w:val="BodyText"/>
+        <w:rPr>
+          <w:lang w:val="ru-RU"/>
+        </w:rPr>
+      </w:pPr>
+    </w:p>
+    <w:p>
+      <w:pPr>
+        <w:pStyle w:val="BodyText"/>
+        <w:rPr>
+          <w:lang w:val="ru-RU"/>
+        </w:rPr>
+      </w:pPr>
+    </w:p>
+    <w:p>
+      <w:pPr>
+        <w:pStyle w:val="BodyText"/>
+        <w:rPr>
+          <w:lang w:val="ru-RU"/>
+        </w:rPr>
+      </w:pPr>
+    </w:p>
+    <w:p>
+      <w:pPr>
+        <w:pStyle w:val="BodyText"/>
+        <w:rPr>
+          <w:lang w:val="ru-RU"/>
+        </w:rPr>
+      </w:pPr>
+    </w:p>
+    <w:p>
+      <w:pPr>
+        <w:pStyle w:val="BodyText"/>
+        <w:rPr>
+          <w:lang w:val="ru-RU"/>
+        </w:rPr>
+      </w:pPr>
+    </w:p>
+    <w:p>
+      <w:pPr>
+        <w:pStyle w:val="BodyText"/>
+        <w:rPr>
+          <w:lang w:val="ru-RU"/>
+        </w:rPr>
+      </w:pPr>
+    </w:p>
+    <w:p>
+      <w:pPr>
+        <w:pStyle w:val="BodyText"/>
+        <w:rPr>
+          <w:lang w:val="ru-RU"/>
+        </w:rPr>
+      </w:pPr>
+    </w:p>
+    <w:p>
+      <w:pPr>
+        <w:pStyle w:val="BodyText"/>
+        <w:rPr>
+          <w:lang w:val="ru-RU"/>
+        </w:rPr>
+      </w:pPr>
+    </w:p>
+    <w:p>
+      <w:pPr>
+        <w:pStyle w:val="BodyText"/>
+        <w:rPr>
+          <w:lang w:val="ru-RU"/>
+        </w:rPr>
+      </w:pPr>
+    </w:p>
+    <w:p>
+      <w:pPr>
+        <w:pStyle w:val="BodyText"/>
+        <w:rPr>
+          <w:lang w:val="ru-RU"/>
+        </w:rPr>
+      </w:pPr>
+    </w:p>
+    <w:p>
+      <w:pPr>
+        <w:pStyle w:val="BodyText"/>
+        <w:rPr>
+          <w:lang w:val="ru-RU"/>
+        </w:rPr>
+      </w:pPr>
+    </w:p>
+    <w:p>
+      <w:pPr>
+        <w:pStyle w:val="BodyText"/>
+        <w:rPr>
+          <w:lang w:val="ru-RU"/>
+        </w:rPr>
+      </w:pPr>
+    </w:p>
+    <w:p>
+      <w:pPr>
+        <w:pStyle w:val="BodyText"/>
+        <w:rPr>
+          <w:lang w:val="ru-RU"/>
+        </w:rPr>
+      </w:pPr>
+    </w:p>
+    <w:p>
+      <w:pPr>
+        <w:pStyle w:val="BodyText"/>
+        <w:rPr>
+          <w:lang w:val="ru-RU"/>
+        </w:rPr>
+      </w:pPr>
+    </w:p>
+    <w:p>
+      <w:pPr>
+        <w:pStyle w:val="BodyText"/>
+        <w:rPr>
+          <w:lang w:val="ru-RU"/>
+        </w:rPr>
+      </w:pPr>
+    </w:p>
+    <w:p>
+      <w:pPr>
+        <w:pStyle w:val="BodyText"/>
+        <w:rPr>
+          <w:lang w:val="ru-RU"/>
+        </w:rPr>
+      </w:pPr>
+    </w:p>
+    <w:p>
+      <w:pPr>
+        <w:pStyle w:val="BodyText"/>
+        <w:rPr>
+          <w:lang w:val="ru-RU"/>
+        </w:rPr>
+      </w:pPr>
+    </w:p>
+    <w:p>
+      <w:pPr>
+        <w:pStyle w:val="BodyText"/>
+        <w:rPr>
+          <w:lang w:val="ru-RU"/>
+        </w:rPr>
+      </w:pPr>
+    </w:p>
+    <w:p>
+      <w:pPr>
+        <w:pStyle w:val="Heading1"/>
+        <w:rPr>
+          <w:lang w:val="ru-RU"/>
+        </w:rPr>
+      </w:pPr>
+      <w:r>
+        <w:t>partitionin</w:t>
+      </w:r>
+      <w:r>
+        <w:rPr>
+          <w:lang w:val="ru-RU"/>
+        </w:rPr>
+        <w:t xml:space="preserve"> </w:t>
+      </w:r>
+      <w:r>
+        <w:rPr>
+          <w:lang w:val="ru-RU"/>
+        </w:rPr>
+        <w:t>Strategy</w:t>
+      </w:r>
+    </w:p>
+    <w:p>
+      <w:pPr>
+        <w:pStyle w:val="BodyText"/>
+        <w:ind w:firstLine="720"/>
+        <w:rPr>
+          <w:lang w:val="ru-RU"/>
+        </w:rPr>
+      </w:pPr>
+      <w:r>
+        <w:rPr>
+          <w:lang w:val="ru-RU"/>
+        </w:rPr>
+        <w:t>Для ускорения доступа к данным и скорости выполнения запросов будет использоваться</w:t>
+      </w:r>
+      <w:r>
+        <w:rPr>
+          <w:lang w:val="ru-RU"/>
+        </w:rPr>
+        <w:t xml:space="preserve"> </w:t>
+      </w:r>
+      <w:r>
+        <w:t>Composite</w:t>
+      </w:r>
+      <w:r>
+        <w:rPr>
+          <w:lang w:val="ru-RU"/>
+        </w:rPr>
+        <w:t xml:space="preserve"> </w:t>
+      </w:r>
+      <w:r>
+        <w:t>Partitioning</w:t>
+      </w:r>
+      <w:r>
+        <w:rPr>
+          <w:lang w:val="ru-RU"/>
+        </w:rPr>
+        <w:t>:</w:t>
+      </w:r>
+    </w:p>
+    <w:p>
+      <w:pPr>
+        <w:pStyle w:val="BodyText"/>
+        <w:ind w:firstLine="720"/>
+        <w:rPr>
+          <w:lang w:val="ru-RU"/>
+        </w:rPr>
+      </w:pPr>
+      <w:r>
+        <w:rPr>
+          <w:lang w:val="ru-RU"/>
+        </w:rPr>
+        <w:t xml:space="preserve">- </w:t>
+      </w:r>
+      <w:r>
+        <w:rPr>
+          <w:lang w:val="ru-RU"/>
+        </w:rPr>
+        <w:t xml:space="preserve">Первый этап - </w:t>
+      </w:r>
+      <w:r>
+        <w:t>Range</w:t>
+      </w:r>
+      <w:r>
+        <w:rPr>
+          <w:lang w:val="ru-RU"/>
+        </w:rPr>
+        <w:t xml:space="preserve"> </w:t>
+      </w:r>
+      <w:r>
+        <w:t>Partitioning</w:t>
+      </w:r>
+      <w:r>
+        <w:rPr>
+          <w:lang w:val="ru-RU"/>
+        </w:rPr>
+        <w:t xml:space="preserve">  </w:t>
+      </w:r>
+      <w:r>
+        <w:rPr>
+          <w:lang w:val="ru-RU"/>
+        </w:rPr>
+        <w:t>для</w:t>
+      </w:r>
+      <w:r>
+        <w:rPr>
+          <w:lang w:val="ru-RU"/>
+        </w:rPr>
+        <w:t xml:space="preserve"> </w:t>
+      </w:r>
+      <w:r>
+        <w:rPr>
+          <w:lang w:val="ru-RU"/>
+        </w:rPr>
+        <w:t>таблицы</w:t>
+      </w:r>
+      <w:r>
+        <w:rPr>
+          <w:lang w:val="ru-RU"/>
+        </w:rPr>
+        <w:t xml:space="preserve"> </w:t>
+      </w:r>
+      <w:r>
+        <w:rPr>
+          <w:lang w:val="ru-RU"/>
+        </w:rPr>
+        <w:t>фактов</w:t>
+      </w:r>
+      <w:r>
+        <w:rPr>
+          <w:lang w:val="ru-RU"/>
+        </w:rPr>
+        <w:t xml:space="preserve"> </w:t>
+      </w:r>
+      <w:r>
+        <w:t>Fact</w:t>
+      </w:r>
+      <w:r>
+        <w:rPr>
+          <w:lang w:val="ru-RU"/>
+        </w:rPr>
+        <w:t>_</w:t>
+      </w:r>
+      <w:r>
+        <w:t>Sales</w:t>
+      </w:r>
+      <w:r>
+        <w:rPr>
+          <w:lang w:val="ru-RU"/>
+        </w:rPr>
+        <w:t xml:space="preserve"> </w:t>
+      </w:r>
+      <w:r>
+        <w:rPr>
+          <w:lang w:val="ru-RU"/>
+        </w:rPr>
+        <w:t xml:space="preserve">по годам. </w:t>
+      </w:r>
+      <w:r>
+        <w:rPr>
+          <w:lang w:val="ru-RU"/>
+        </w:rPr>
+        <w:t xml:space="preserve"> </w:t>
+      </w:r>
+    </w:p>
+    <w:p>
+      <w:pPr>
+        <w:pStyle w:val="BodyText"/>
+        <w:ind w:firstLine="720"/>
+        <w:rPr>
+          <w:lang w:val="ru-RU"/>
+        </w:rPr>
+      </w:pPr>
+      <w:r>
+        <w:rPr>
+          <w:lang w:val="ru-RU"/>
+        </w:rPr>
+        <w:t xml:space="preserve">- Второй этап – </w:t>
+      </w:r>
+      <w:r>
+        <w:t>List</w:t>
+      </w:r>
+      <w:r>
+        <w:rPr>
+          <w:lang w:val="ru-RU"/>
+        </w:rPr>
+        <w:t xml:space="preserve"> </w:t>
+      </w:r>
+      <w:r>
+        <w:t>Partitioning</w:t>
+      </w:r>
+      <w:r>
+        <w:rPr>
+          <w:lang w:val="ru-RU"/>
+        </w:rPr>
+        <w:t xml:space="preserve"> </w:t>
+      </w:r>
+      <w:r>
+        <w:rPr>
+          <w:lang w:val="ru-RU"/>
+        </w:rPr>
+        <w:t xml:space="preserve">для возрастной категории покупателей или же по категориям/подкатегориям. </w:t>
+      </w:r>
+    </w:p>
+    <w:p>
+      <w:pPr>
+        <w:pStyle w:val="BodyText"/>
+        <w:ind w:firstLine="720"/>
+        <w:rPr>
+          <w:lang w:val="ru-RU"/>
+        </w:rPr>
+      </w:pPr>
+    </w:p>
+    <w:p>
+      <w:pPr>
+        <w:pStyle w:val="BodyText"/>
+        <w:rPr>
+          <w:lang w:val="ru-RU"/>
+        </w:rPr>
+      </w:pPr>
+      <w:r>
+        <w:rPr>
+          <w:lang w:val="ru-RU"/>
+        </w:rPr>
+        <w:t xml:space="preserve">Партицирование будет осуществляться по полю </w:t>
+      </w:r>
+      <w:r>
+        <w:t>Full</w:t>
+      </w:r>
+      <w:r>
+        <w:rPr>
+          <w:lang w:val="ru-RU"/>
+        </w:rPr>
+        <w:t>_</w:t>
+      </w:r>
+      <w:r>
+        <w:t>Date</w:t>
+      </w:r>
+      <w:r>
+        <w:rPr>
+          <w:lang w:val="ru-RU"/>
+        </w:rPr>
+        <w:t>_</w:t>
+      </w:r>
+      <w:r>
+        <w:t>DT</w:t>
+      </w:r>
+      <w:r>
+        <w:rPr>
+          <w:lang w:val="ru-RU"/>
+        </w:rPr>
+        <w:t xml:space="preserve"> по годам:</w:t>
+      </w:r>
+    </w:p>
+    <w:p>
+      <w:pPr>
+        <w:pStyle w:val="ListBullet"/>
+        <w:rPr>
+          <w:lang w:val="ru-RU"/>
+        </w:rPr>
+      </w:pPr>
+      <w:r>
+        <w:rPr>
+          <w:lang w:val="ru-RU"/>
+        </w:rPr>
+        <w:t>Партиция с данными с 2013 по 2017</w:t>
+      </w:r>
+      <w:r>
+        <w:rPr>
+          <w:lang w:val="ru-RU"/>
+        </w:rPr>
+        <w:t xml:space="preserve"> года.</w:t>
+      </w:r>
+    </w:p>
+    <w:p>
+      <w:pPr>
+        <w:pStyle w:val="ListBullet"/>
+        <w:rPr>
+          <w:lang w:val="ru-RU"/>
+        </w:rPr>
+      </w:pPr>
+      <w:r>
+        <w:rPr>
+          <w:lang w:val="ru-RU"/>
+        </w:rPr>
+        <w:t>Отдельные партици</w:t>
+      </w:r>
+      <w:r>
+        <w:rPr>
+          <w:lang w:val="ru-RU"/>
+        </w:rPr>
+        <w:t>и с данными за каждый год с 2013</w:t>
+      </w:r>
+      <w:r>
+        <w:rPr>
+          <w:lang w:val="ru-RU"/>
+        </w:rPr>
+        <w:t xml:space="preserve"> по 2020.</w:t>
+      </w:r>
+    </w:p>
+    <w:p>
+      <w:pPr>
+        <w:pStyle w:val="ListBullet"/>
+        <w:rPr>
+          <w:lang w:val="ru-RU"/>
+        </w:rPr>
+      </w:pPr>
+      <w:r>
+        <w:rPr>
+          <w:lang w:val="ru-RU"/>
+        </w:rPr>
+        <w:t>Партиция со всеми остальными годами (с 2020 по 2045).</w:t>
+      </w:r>
+    </w:p>
+    <w:p>
+      <w:pPr>
+        <w:pStyle w:val="BodyText"/>
+        <w:rPr>
+          <w:lang w:val="ru-RU"/>
+        </w:rPr>
+      </w:pPr>
+      <w:r>
+        <w:rPr>
+          <w:lang w:val="ru-RU"/>
+        </w:rPr>
+        <w:t>Внутри также будет партицирование (</w:t>
+      </w:r>
+      <w:r>
+        <w:t>composite</w:t>
+      </w:r>
+      <w:r>
+        <w:rPr>
+          <w:lang w:val="ru-RU"/>
+        </w:rPr>
+        <w:t xml:space="preserve"> </w:t>
+      </w:r>
+      <w:r>
+        <w:t>partitioning</w:t>
+      </w:r>
+      <w:r>
+        <w:rPr>
+          <w:lang w:val="ru-RU"/>
+        </w:rPr>
+        <w:t xml:space="preserve">) по </w:t>
+      </w:r>
+      <w:r>
+        <w:rPr>
+          <w:lang w:val="ru-RU"/>
+        </w:rPr>
+        <w:t>возрастным категориям</w:t>
+      </w:r>
+      <w:r>
+        <w:rPr>
+          <w:lang w:val="ru-RU"/>
+        </w:rPr>
+        <w:t>,</w:t>
+      </w:r>
+      <w:r>
+        <w:rPr>
+          <w:lang w:val="ru-RU"/>
+        </w:rPr>
+        <w:t xml:space="preserve"> в которых находятся магазины.</w:t>
+      </w:r>
+    </w:p>
+    <w:p>
+      <w:pPr>
+        <w:pStyle w:val="BodyText"/>
+      </w:pPr>
+      <w:r>
+        <w:rPr>
+          <w:lang w:val="ru-RU"/>
+        </w:rPr>
+        <w:t>Будет</w:t>
+      </w:r>
+      <w:r>
+        <w:t xml:space="preserve"> </w:t>
+      </w:r>
+      <w:r>
+        <w:rPr>
+          <w:lang w:val="ru-RU"/>
+        </w:rPr>
+        <w:t>использоваться</w:t>
+      </w:r>
+      <w:r>
+        <w:t xml:space="preserve"> Range-</w:t>
+      </w:r>
+      <w:r>
+        <w:t>List</w:t>
+      </w:r>
+      <w:r>
+        <w:t xml:space="preserve"> partition.</w:t>
+      </w:r>
+    </w:p>
+    <w:p>
+      <w:pPr>
+        <w:pStyle w:val="BodyText"/>
+      </w:pPr>
+    </w:p>
+    <w:p>
+      <w:pPr>
+        <w:pStyle w:val="BodyText"/>
+        <w:ind w:firstLine="720"/>
+        <w:rPr>
+          <w:lang w:val="ru-RU"/>
+        </w:rPr>
+      </w:pPr>
+    </w:p>
+    <w:p>
+      <w:pPr>
+        <w:pStyle w:val="BodyText"/>
+        <w:rPr>
+          <w:lang w:val="ru-RU"/>
+        </w:rPr>
+      </w:pPr>
+    </w:p>
+    <w:p>
+      <w:pPr>
+        <w:pStyle w:val="BodyText"/>
+        <w:rPr>
+          <w:lang w:val="ru-RU"/>
+        </w:rPr>
+      </w:pPr>
+    </w:p>
+    <w:p>
+      <w:pPr>
+        <w:pStyle w:val="BodyText"/>
+        <w:rPr>
+          <w:lang w:val="ru-RU"/>
+        </w:rPr>
+      </w:pPr>
+    </w:p>
+    <w:p>
+      <w:pPr>
+        <w:pStyle w:val="BodyText"/>
+        <w:rPr>
+          <w:lang w:val="ru-RU"/>
+        </w:rPr>
+      </w:pPr>
+    </w:p>
+    <w:p>
+      <w:pPr>
+        <w:pStyle w:val="BodyText"/>
+        <w:rPr>
+          <w:lang w:val="ru-RU"/>
+        </w:rPr>
+      </w:pPr>
+    </w:p>
+    <w:p>
+      <w:pPr>
+        <w:pStyle w:val="BodyText"/>
+        <w:rPr>
+          <w:lang w:val="ru-RU"/>
+        </w:rPr>
+      </w:pPr>
+    </w:p>
+    <w:p>
+      <w:pPr>
+        <w:pStyle w:val="BodyText"/>
+        <w:rPr>
+          <w:lang w:val="ru-RU"/>
+        </w:rPr>
+      </w:pPr>
+    </w:p>
+    <w:p>
+      <w:pPr>
+        <w:pStyle w:val="BodyText"/>
+        <w:rPr>
+          <w:lang w:val="ru-RU"/>
+        </w:rPr>
+      </w:pPr>
+    </w:p>
+    <w:p>
+      <w:pPr>
+        <w:pStyle w:val="BodyText"/>
+        <w:rPr>
+          <w:lang w:val="ru-RU"/>
+        </w:rPr>
+      </w:pPr>
+    </w:p>
+    <w:p>
+      <w:pPr>
+        <w:pStyle w:val="BodyText"/>
+        <w:rPr>
+          <w:lang w:val="ru-RU"/>
+        </w:rPr>
+      </w:pPr>
+    </w:p>
+    <w:p>
+      <w:pPr>
+        <w:pStyle w:val="BodyText"/>
+        <w:rPr>
+          <w:lang w:val="ru-RU"/>
+        </w:rPr>
+      </w:pPr>
+    </w:p>
+    <w:p>
+      <w:pPr>
+        <w:pStyle w:val="BodyText"/>
+        <w:rPr>
+          <w:lang w:val="ru-RU"/>
+        </w:rPr>
+      </w:pPr>
+    </w:p>
+    <w:p>
+      <w:pPr>
+        <w:pStyle w:val="BodyText"/>
+        <w:rPr>
+          <w:lang w:val="ru-RU"/>
+        </w:rPr>
+      </w:pPr>
+    </w:p>
+    <w:p>
+      <w:pPr>
+        <w:pStyle w:val="BodyText"/>
+        <w:rPr>
+          <w:lang w:val="ru-RU"/>
+        </w:rPr>
+      </w:pPr>
+    </w:p>
+    <w:p>
+      <w:pPr>
+        <w:pStyle w:val="BodyText"/>
+        <w:rPr>
+          <w:lang w:val="ru-RU"/>
+        </w:rPr>
+      </w:pPr>
+    </w:p>
+    <w:p>
+      <w:pPr>
+        <w:pStyle w:val="BodyText"/>
+        <w:rPr>
+          <w:lang w:val="ru-RU"/>
+        </w:rPr>
+      </w:pPr>
+    </w:p>
+    <w:p>
+      <w:pPr>
+        <w:pStyle w:val="BodyText"/>
+        <w:rPr>
+          <w:lang w:val="ru-RU"/>
+        </w:rPr>
+      </w:pPr>
+    </w:p>
+    <w:p>
+      <w:pPr>
+        <w:pStyle w:val="BodyText"/>
+        <w:rPr>
+          <w:lang w:val="ru-RU"/>
+        </w:rPr>
+      </w:pPr>
+    </w:p>
+    <w:p>
+      <w:pPr>
+        <w:pStyle w:val="BodyText"/>
+        <w:rPr>
+          <w:lang w:val="ru-RU"/>
+        </w:rPr>
+      </w:pPr>
+    </w:p>
+    <w:p>
+      <w:pPr>
+        <w:pStyle w:val="BodyText"/>
+        <w:rPr>
+          <w:lang w:val="ru-RU"/>
+        </w:rPr>
+      </w:pPr>
+    </w:p>
+    <w:p>
+      <w:pPr>
+        <w:pStyle w:val="BodyText"/>
+        <w:rPr>
+          <w:lang w:val="ru-RU"/>
+        </w:rPr>
+      </w:pPr>
+    </w:p>
+    <w:p>
+      <w:pPr>
+        <w:pStyle w:val="BodyText"/>
+        <w:rPr>
+          <w:lang w:val="ru-RU"/>
+        </w:rPr>
+      </w:pPr>
+    </w:p>
+    <w:p>
+      <w:pPr>
+        <w:pStyle w:val="BodyText"/>
+        <w:rPr>
+          <w:lang w:val="ru-RU"/>
+        </w:rPr>
+      </w:pPr>
+    </w:p>
+    <w:p>
+      <w:pPr>
+        <w:pStyle w:val="BodyText"/>
+        <w:rPr>
+          <w:lang w:val="ru-RU"/>
+        </w:rPr>
+      </w:pPr>
+    </w:p>
+    <w:p>
+      <w:pPr>
+        <w:pStyle w:val="BodyText"/>
+        <w:rPr>
+          <w:lang w:val="ru-RU"/>
+        </w:rPr>
+      </w:pPr>
+    </w:p>
+    <w:p>
+      <w:pPr>
+        <w:pStyle w:val="BodyText"/>
+        <w:rPr>
+          <w:lang w:val="ru-RU"/>
+        </w:rPr>
+      </w:pPr>
+    </w:p>
+    <w:p>
+      <w:pPr>
+        <w:pStyle w:val="BodyText"/>
+        <w:rPr>
+          <w:lang w:val="ru-RU"/>
+        </w:rPr>
+      </w:pPr>
+    </w:p>
+    <w:p>
+      <w:pPr>
+        <w:pStyle w:val="BodyText"/>
+        <w:rPr>
+          <w:lang w:val="ru-RU"/>
+        </w:rPr>
+      </w:pPr>
+    </w:p>
+    <w:p>
+      <w:pPr>
+        <w:pStyle w:val="BodyText"/>
+        <w:rPr>
+          <w:lang w:val="ru-RU"/>
+        </w:rPr>
+      </w:pPr>
+    </w:p>
+    <w:p>
+      <w:pPr>
+        <w:pStyle w:val="BodyText"/>
+        <w:rPr>
+          <w:lang w:val="ru-RU"/>
+        </w:rPr>
+      </w:pPr>
+    </w:p>
+    <w:p>
+      <w:pPr>
+        <w:pStyle w:val="BodyText"/>
+        <w:rPr>
+          <w:lang w:val="ru-RU"/>
+        </w:rPr>
+      </w:pPr>
+    </w:p>
+    <w:p>
+      <w:pPr>
+        <w:pStyle w:val="BodyText"/>
+        <w:rPr>
+          <w:lang w:val="ru-RU"/>
+        </w:rPr>
+      </w:pPr>
+    </w:p>
+    <w:p>
+      <w:pPr>
+        <w:pStyle w:val="BodyText"/>
+        <w:rPr>
+          <w:lang w:val="ru-RU"/>
+        </w:rPr>
+      </w:pPr>
+    </w:p>
+    <w:p>
+      <w:pPr>
+        <w:pStyle w:val="BodyText"/>
+        <w:rPr>
+          <w:lang w:val="ru-RU"/>
+        </w:rPr>
+      </w:pPr>
+    </w:p>
+    <w:p>
+      <w:pPr>
+        <w:pStyle w:val="BodyText"/>
+        <w:rPr>
+          <w:lang w:val="ru-RU"/>
+        </w:rPr>
+      </w:pPr>
+    </w:p>
+    <w:p>
+      <w:pPr>
+        <w:pStyle w:val="BodyText"/>
+        <w:rPr>
+          <w:lang w:val="ru-RU"/>
+        </w:rPr>
+      </w:pPr>
+    </w:p>
+    <w:p>
+      <w:pPr>
+        <w:pStyle w:val="BodyText"/>
+        <w:rPr>
+          <w:lang w:val="ru-RU"/>
+        </w:rPr>
+      </w:pPr>
+    </w:p>
+    <w:p>
+      <w:pPr>
+        <w:pStyle w:val="BodyText"/>
+        <w:rPr>
+          <w:lang w:val="ru-RU"/>
+        </w:rPr>
+      </w:pPr>
+    </w:p>
+    <w:p>
+      <w:pPr>
+        <w:pStyle w:val="BodyText"/>
+        <w:rPr>
+          <w:lang w:val="ru-RU"/>
+        </w:rPr>
+      </w:pPr>
+    </w:p>
+    <w:p>
+      <w:pPr>
+        <w:pStyle w:val="BodyText"/>
+        <w:rPr>
+          <w:lang w:val="ru-RU"/>
+        </w:rPr>
+      </w:pPr>
+    </w:p>
+    <w:p>
+      <w:pPr>
+        <w:pStyle w:val="BodyText"/>
+        <w:rPr>
+          <w:lang w:val="ru-RU"/>
+        </w:rPr>
+      </w:pPr>
+    </w:p>
+    <w:p>
+      <w:pPr>
+        <w:pStyle w:val="BodyText"/>
+        <w:rPr>
+          <w:lang w:val="ru-RU"/>
+        </w:rPr>
+      </w:pPr>
+    </w:p>
+    <w:p>
+      <w:pPr>
+        <w:pStyle w:val="BodyText"/>
+        <w:rPr>
+          <w:lang w:val="ru-RU"/>
+        </w:rPr>
+      </w:pPr>
+    </w:p>
+    <w:p>
+      <w:pPr>
+        <w:pStyle w:val="BodyText"/>
+        <w:rPr>
+          <w:lang w:val="ru-RU"/>
+        </w:rPr>
+      </w:pPr>
+    </w:p>
+    <w:p>
+      <w:pPr>
+        <w:pStyle w:val="BodyText"/>
+        <w:rPr>
+          <w:lang w:val="ru-RU"/>
+        </w:rPr>
+      </w:pPr>
+    </w:p>
+    <w:p>
+      <w:pPr>
+        <w:pStyle w:val="BodyText"/>
+        <w:rPr>
+          <w:lang w:val="ru-RU"/>
+        </w:rPr>
+      </w:pPr>
+    </w:p>
+    <w:p>
+      <w:pPr>
+        <w:pStyle w:val="BodyText"/>
+        <w:rPr>
+          <w:lang w:val="ru-RU"/>
+        </w:rPr>
+      </w:pPr>
+    </w:p>
+    <w:p>
+      <w:pPr>
+        <w:pStyle w:val="BodyText"/>
+        <w:rPr>
+          <w:lang w:val="ru-RU"/>
+        </w:rPr>
+      </w:pPr>
+    </w:p>
+    <w:p>
+      <w:pPr>
+        <w:pStyle w:val="BodyText"/>
+        <w:rPr>
+          <w:lang w:val="ru-RU"/>
+        </w:rPr>
+      </w:pPr>
+    </w:p>
+    <w:p>
+      <w:pPr>
+        <w:pStyle w:val="BodyText"/>
+        <w:rPr>
+          <w:lang w:val="ru-RU"/>
+        </w:rPr>
+      </w:pPr>
+    </w:p>
+    <w:p>
+      <w:pPr>
+        <w:pStyle w:val="BodyText"/>
+        <w:rPr>
+          <w:lang w:val="ru-RU"/>
+        </w:rPr>
+      </w:pPr>
+    </w:p>
+    <w:p>
+      <w:pPr>
+        <w:pStyle w:val="BodyText"/>
+        <w:rPr>
+          <w:lang w:val="ru-RU"/>
+        </w:rPr>
+      </w:pPr>
+    </w:p>
+    <w:p>
+      <w:pPr>
+        <w:pStyle w:val="BodyText"/>
+        <w:rPr>
+          <w:lang w:val="ru-RU"/>
+        </w:rPr>
+      </w:pPr>
+    </w:p>
+    <w:p>
+      <w:pPr>
+        <w:pStyle w:val="BodyText"/>
+        <w:rPr>
+          <w:lang w:val="ru-RU"/>
+        </w:rPr>
+      </w:pPr>
+    </w:p>
+    <w:p>
+      <w:pPr>
+        <w:pStyle w:val="BodyText"/>
+        <w:rPr>
+          <w:lang w:val="ru-RU"/>
+        </w:rPr>
+      </w:pPr>
+    </w:p>
+    <w:p>
+      <w:pPr>
+        <w:pStyle w:val="BodyText"/>
+        <w:rPr>
+          <w:lang w:val="ru-RU"/>
+        </w:rPr>
+      </w:pPr>
+    </w:p>
+    <w:p>
+      <w:pPr>
+        <w:pStyle w:val="BodyText"/>
+        <w:rPr>
+          <w:lang w:val="ru-RU"/>
+        </w:rPr>
+      </w:pPr>
+    </w:p>
+    <w:p>
+      <w:pPr>
+        <w:pStyle w:val="BodyText"/>
+        <w:rPr>
+          <w:lang w:val="ru-RU"/>
+        </w:rPr>
+      </w:pPr>
+    </w:p>
+    <w:p>
+      <w:pPr>
+        <w:pStyle w:val="BodyText"/>
+        <w:rPr>
+          <w:lang w:val="ru-RU"/>
+        </w:rPr>
+      </w:pPr>
+    </w:p>
+    <w:p>
+      <w:pPr>
+        <w:pStyle w:val="BodyText"/>
+        <w:rPr>
+          <w:lang w:val="ru-RU"/>
+        </w:rPr>
+      </w:pPr>
+    </w:p>
+    <w:p>
+      <w:pPr>
+        <w:pStyle w:val="BodyText"/>
+        <w:rPr>
+          <w:lang w:val="ru-RU"/>
+        </w:rPr>
+      </w:pPr>
+    </w:p>
+    <w:p>
+      <w:pPr>
+        <w:pStyle w:val="BodyText"/>
+        <w:rPr>
+          <w:lang w:val="ru-RU"/>
+        </w:rPr>
+      </w:pPr>
+    </w:p>
+    <w:p>
+      <w:pPr>
+        <w:pStyle w:val="BodyText"/>
+        <w:rPr>
+          <w:lang w:val="ru-RU"/>
+        </w:rPr>
+      </w:pPr>
+    </w:p>
+    <w:p>
+      <w:pPr>
+        <w:pStyle w:val="BodyText"/>
+        <w:rPr>
+          <w:lang w:val="ru-RU"/>
+        </w:rPr>
+      </w:pPr>
     </w:p>
     <w:sectPr>
       <w:headerReference w:type="default" r:id="rId27"/>
@@ -4342,7 +7174,7 @@
         <w:sz w:val="18"/>
         <w:szCs w:val="18"/>
       </w:rPr>
-      <w:t>3</w:t>
+      <w:t>15</w:t>
     </w:r>
     <w:r>
       <w:rPr>
@@ -4397,11 +7229,23 @@
           <w:r>
             <w:t xml:space="preserve"> Effective Date: </w:t>
           </w:r>
-          <w:fldSimple w:instr=" DOCPROPERTY  &quot;Approval Date&quot;  \* MERGEFORMAT ">
-            <w:r>
-              <w:t>dd-Mmm-yyyy</w:t>
-            </w:r>
-          </w:fldSimple>
+          <w:r>
+            <w:fldChar w:fldCharType="begin"/>
+          </w:r>
+          <w:r>
+            <w:instrText xml:space="preserve"> DOCPROPERTY  "Approval Date"  \* MERGEFORMAT </w:instrText>
+          </w:r>
+          <w:r>
+            <w:fldChar w:fldCharType="separate"/>
+          </w:r>
+          <w:proofErr w:type="spellStart"/>
+          <w:r>
+            <w:t>dd-Mmm-yyyy</w:t>
+          </w:r>
+          <w:proofErr w:type="spellEnd"/>
+          <w:r>
+            <w:fldChar w:fldCharType="end"/>
+          </w:r>
           <w:r>
             <w:tab/>
           </w:r>
@@ -4556,11 +7400,23 @@
           <w:r>
             <w:t xml:space="preserve"> | Effective Date: </w:t>
           </w:r>
-          <w:fldSimple w:instr=" DOCPROPERTY  &quot;Approval Date&quot;  \* MERGEFORMAT ">
-            <w:r>
-              <w:t>dd-Mmm-yyyy</w:t>
-            </w:r>
-          </w:fldSimple>
+          <w:r>
+            <w:fldChar w:fldCharType="begin"/>
+          </w:r>
+          <w:r>
+            <w:instrText xml:space="preserve"> DOCPROPERTY  "Approval Date"  \* MERGEFORMAT </w:instrText>
+          </w:r>
+          <w:r>
+            <w:fldChar w:fldCharType="separate"/>
+          </w:r>
+          <w:proofErr w:type="spellStart"/>
+          <w:r>
+            <w:t>dd-Mmm-yyyy</w:t>
+          </w:r>
+          <w:proofErr w:type="spellEnd"/>
+          <w:r>
+            <w:fldChar w:fldCharType="end"/>
+          </w:r>
         </w:p>
       </w:tc>
     </w:tr>
@@ -4680,11 +7536,21 @@
             </w:tabs>
             <w:ind w:left="-108"/>
           </w:pPr>
-          <w:fldSimple w:instr=" DOCPROPERTY  Title  \* MERGEFORMAT ">
-            <w:r>
-              <w:t>Title</w:t>
-            </w:r>
-          </w:fldSimple>
+          <w:r>
+            <w:fldChar w:fldCharType="begin"/>
+          </w:r>
+          <w:r>
+            <w:instrText xml:space="preserve"> DOCPROPERTY  Title  \* MERGEFORMAT </w:instrText>
+          </w:r>
+          <w:r>
+            <w:fldChar w:fldCharType="separate"/>
+          </w:r>
+          <w:r>
+            <w:t>Title</w:t>
+          </w:r>
+          <w:r>
+            <w:fldChar w:fldCharType="end"/>
+          </w:r>
           <w:r>
             <w:rPr>
               <w:color w:val="999999"/>
@@ -9320,6 +12186,139 @@
   <w:num w:numId="48">
     <w:abstractNumId w:val="18"/>
   </w:num>
+  <w:num w:numId="49">
+    <w:abstractNumId w:val="20"/>
+    <w:lvlOverride w:ilvl="1">
+      <w:lvl w:ilvl="1">
+        <w:start w:val="1"/>
+        <w:numFmt w:val="decimal"/>
+        <w:pStyle w:val="Heading2"/>
+        <w:lvlText w:val="%1.%2"/>
+        <w:lvlJc w:val="left"/>
+        <w:pPr>
+          <w:ind w:left="720" w:hanging="720"/>
+        </w:pPr>
+        <w:rPr>
+          <w:rFonts w:ascii="Arial Black" w:hAnsi="Arial Black" w:hint="default"/>
+          <w:b w:val="0"/>
+          <w:i w:val="0"/>
+          <w:caps/>
+          <w:color w:val="1A9CB0"/>
+          <w:sz w:val="24"/>
+        </w:rPr>
+      </w:lvl>
+    </w:lvlOverride>
+    <w:lvlOverride w:ilvl="2">
+      <w:lvl w:ilvl="2">
+        <w:start w:val="1"/>
+        <w:numFmt w:val="decimal"/>
+        <w:pStyle w:val="Heading3"/>
+        <w:lvlText w:val="%1.%2.%3"/>
+        <w:lvlJc w:val="left"/>
+        <w:pPr>
+          <w:ind w:left="720" w:hanging="720"/>
+        </w:pPr>
+        <w:rPr>
+          <w:rFonts w:ascii="Times New Roman" w:hAnsi="Times New Roman" w:cs="Times New Roman"/>
+          <w:b w:val="0"/>
+          <w:bCs w:val="0"/>
+          <w:i w:val="0"/>
+          <w:iCs w:val="0"/>
+          <w:caps w:val="0"/>
+          <w:smallCaps w:val="0"/>
+          <w:strike w:val="0"/>
+          <w:dstrike w:val="0"/>
+          <w:outline w:val="0"/>
+          <w:shadow w:val="0"/>
+          <w:emboss w:val="0"/>
+          <w:imprint w:val="0"/>
+          <w:noProof w:val="0"/>
+          <w:snapToGrid w:val="0"/>
+          <w:vanish w:val="0"/>
+          <w:color w:val="000000"/>
+          <w:spacing w:val="0"/>
+          <w:w w:val="0"/>
+          <w:kern w:val="0"/>
+          <w:position w:val="0"/>
+          <w:sz w:val="0"/>
+          <w:szCs w:val="0"/>
+          <w:u w:val="none" w:color="000000"/>
+          <w:effect w:val="none"/>
+          <w:bdr w:val="none" w:sz="0" w:space="0" w:color="000000"/>
+          <w:shd w:val="clear" w:color="000000" w:fill="000000"/>
+          <w:vertAlign w:val="baseline"/>
+          <w:em w:val="none"/>
+          <w:lang w:val="x-none" w:eastAsia="x-none" w:bidi="x-none"/>
+          <w:specVanish w:val="0"/>
+          <w14:glow w14:rad="0">
+            <w14:srgbClr w14:val="000000"/>
+          </w14:glow>
+          <w14:shadow w14:blurRad="0" w14:dist="0" w14:dir="0" w14:sx="0" w14:sy="0" w14:kx="0" w14:ky="0" w14:algn="none">
+            <w14:srgbClr w14:val="000000"/>
+          </w14:shadow>
+          <w14:reflection w14:blurRad="0" w14:stA="0" w14:stPos="0" w14:endA="0" w14:endPos="0" w14:dist="0" w14:dir="0" w14:fadeDir="0" w14:sx="0" w14:sy="0" w14:kx="0" w14:ky="0" w14:algn="none"/>
+          <w14:textOutline w14:w="0" w14:cap="rnd" w14:cmpd="sng" w14:algn="ctr">
+            <w14:noFill/>
+            <w14:prstDash w14:val="solid"/>
+            <w14:bevel/>
+          </w14:textOutline>
+          <w14:scene3d>
+            <w14:camera w14:prst="orthographicFront"/>
+            <w14:lightRig w14:rig="threePt" w14:dir="t">
+              <w14:rot w14:lat="0" w14:lon="0" w14:rev="0"/>
+            </w14:lightRig>
+          </w14:scene3d>
+          <w14:props3d w14:extrusionH="0" w14:contourW="0" w14:prstMaterial="none"/>
+          <w14:ligatures w14:val="none"/>
+          <w14:numForm w14:val="default"/>
+          <w14:numSpacing w14:val="default"/>
+          <w14:stylisticSets/>
+          <w14:cntxtAlts w14:val="0"/>
+        </w:rPr>
+      </w:lvl>
+    </w:lvlOverride>
+    <w:lvlOverride w:ilvl="3">
+      <w:lvl w:ilvl="3">
+        <w:start w:val="1"/>
+        <w:numFmt w:val="decimal"/>
+        <w:pStyle w:val="Heading4"/>
+        <w:lvlText w:val="%1.%2.%3.%4"/>
+        <w:lvlJc w:val="left"/>
+        <w:pPr>
+          <w:ind w:left="1077" w:hanging="1077"/>
+        </w:pPr>
+        <w:rPr>
+          <w:rFonts w:ascii="Arial Black" w:hAnsi="Arial Black" w:hint="default"/>
+          <w:b w:val="0"/>
+          <w:i w:val="0"/>
+          <w:color w:val="1A9CB0"/>
+          <w:sz w:val="22"/>
+        </w:rPr>
+      </w:lvl>
+    </w:lvlOverride>
+  </w:num>
+  <w:num w:numId="50">
+    <w:abstractNumId w:val="31"/>
+    <w:lvlOverride w:ilvl="0">
+      <w:lvl w:ilvl="0">
+        <w:start w:val="1"/>
+        <w:numFmt w:val="decimal"/>
+        <w:pStyle w:val="ListNumber"/>
+        <w:lvlText w:val="%1."/>
+        <w:lvlJc w:val="left"/>
+        <w:pPr>
+          <w:ind w:left="360" w:hanging="360"/>
+        </w:pPr>
+        <w:rPr>
+          <w:rFonts w:ascii="Trebuchet MS" w:hAnsi="Trebuchet MS" w:hint="default"/>
+          <w:b w:val="0"/>
+          <w:i w:val="0"/>
+          <w:color w:val="1A9CB0"/>
+          <w:sz w:val="20"/>
+        </w:rPr>
+      </w:lvl>
+    </w:lvlOverride>
+  </w:num>
 </w:numbering>
 </file>
 
@@ -9335,9 +12334,9 @@
     <w:pPrDefault/>
   </w:docDefaults>
   <w:latentStyles w:defLockedState="0" w:defUIPriority="0" w:defSemiHidden="0" w:defUnhideWhenUsed="0" w:defQFormat="0" w:count="371">
-    <w:lsdException w:name="heading 1" w:uiPriority="9" w:qFormat="1"/>
-    <w:lsdException w:name="heading 2" w:uiPriority="9" w:qFormat="1"/>
-    <w:lsdException w:name="heading 3" w:uiPriority="9" w:qFormat="1"/>
+    <w:lsdException w:name="heading 1" w:qFormat="1"/>
+    <w:lsdException w:name="heading 2" w:qFormat="1"/>
+    <w:lsdException w:name="heading 3" w:qFormat="1"/>
     <w:lsdException w:name="heading 4" w:qFormat="1"/>
     <w:lsdException w:name="heading 7" w:semiHidden="1" w:unhideWhenUsed="1"/>
     <w:lsdException w:name="heading 8" w:semiHidden="1" w:unhideWhenUsed="1"/>
@@ -9716,6 +12715,7 @@
   <w:style w:type="paragraph" w:styleId="Heading1">
     <w:name w:val="heading 1"/>
     <w:next w:val="BodyText"/>
+    <w:link w:val="Heading1Char"/>
     <w:qFormat/>
     <w:rsid w:val="0063697A"/>
     <w:pPr>
@@ -11033,6 +14033,17 @@
       </w:numPr>
     </w:pPr>
   </w:style>
+  <w:style w:type="character" w:customStyle="1" w:styleId="Heading1Char">
+    <w:name w:val="Heading 1 Char"/>
+    <w:link w:val="Heading1"/>
+    <w:rsid w:val="00F53312"/>
+    <w:rPr>
+      <w:rFonts w:ascii="Arial Black" w:hAnsi="Arial Black"/>
+      <w:caps/>
+      <w:color w:val="464547"/>
+      <w:sz w:val="28"/>
+    </w:rPr>
+  </w:style>
 </w:styles>
 </file>
 
@@ -11242,7 +14253,7 @@
 </file>
 
 <file path=customXml/itemProps1.xml><?xml version="1.0" encoding="utf-8"?>
-<ds:datastoreItem xmlns:ds="http://schemas.openxmlformats.org/officeDocument/2006/customXml" ds:itemID="{08C4276E-E639-4C82-8146-A6BBABA077D6}">
+<ds:datastoreItem xmlns:ds="http://schemas.openxmlformats.org/officeDocument/2006/customXml" ds:itemID="{B6406A94-082E-4055-993F-7CC308B71693}">
   <ds:schemaRefs>
     <ds:schemaRef ds:uri="http://schemas.openxmlformats.org/officeDocument/2006/bibliography"/>
   </ds:schemaRefs>

</xml_diff>